<commit_message>
Doc: add TA, update date
</commit_message>
<xml_diff>
--- a/files/AmirHosseinSojoodi-Resume-Summary.docx
+++ b/files/AmirHosseinSojoodi-Resume-Summary.docx
@@ -1,6 +1,6 @@
 
 <file path=word/document.xml><?xml version="1.0" encoding="utf-8"?>
-<w:document xmlns:wpc="http://schemas.microsoft.com/office/word/2010/wordprocessingCanvas" xmlns:cx="http://schemas.microsoft.com/office/drawing/2014/chartex" xmlns:cx1="http://schemas.microsoft.com/office/drawing/2015/9/8/chartex" xmlns:cx2="http://schemas.microsoft.com/office/drawing/2015/10/21/chartex" xmlns:cx3="http://schemas.microsoft.com/office/drawing/2016/5/9/chartex" xmlns:cx4="http://schemas.microsoft.com/office/drawing/2016/5/10/chartex" xmlns:cx5="http://schemas.microsoft.com/office/drawing/2016/5/11/chartex" xmlns:cx6="http://schemas.microsoft.com/office/drawing/2016/5/12/chartex" xmlns:cx7="http://schemas.microsoft.com/office/drawing/2016/5/13/chartex" xmlns:cx8="http://schemas.microsoft.com/office/drawing/2016/5/14/chartex" xmlns:mc="http://schemas.openxmlformats.org/markup-compatibility/2006" xmlns:aink="http://schemas.microsoft.com/office/drawing/2016/ink" xmlns:am3d="http://schemas.microsoft.com/office/drawing/2017/model3d" xmlns:o="urn:schemas-microsoft-com:office:office" xmlns:oel="http://schemas.microsoft.com/office/2019/extlst" xmlns:r="http://schemas.openxmlformats.org/officeDocument/2006/relationships" xmlns:m="http://schemas.openxmlformats.org/officeDocument/2006/math" xmlns:v="urn:schemas-microsoft-com:vml" xmlns:wp14="http://schemas.microsoft.com/office/word/2010/wordprocessingDrawing" xmlns:wp="http://schemas.openxmlformats.org/drawingml/2006/wordprocessingDrawing" xmlns:w10="urn:schemas-microsoft-com:office:word" xmlns:w="http://schemas.openxmlformats.org/wordprocessingml/2006/main" xmlns:w14="http://schemas.microsoft.com/office/word/2010/wordml" xmlns:w15="http://schemas.microsoft.com/office/word/2012/wordml" xmlns:w16cex="http://schemas.microsoft.com/office/word/2018/wordml/cex" xmlns:w16cid="http://schemas.microsoft.com/office/word/2016/wordml/cid" xmlns:w16="http://schemas.microsoft.com/office/word/2018/wordml" xmlns:w16du="http://schemas.microsoft.com/office/word/2023/wordml/word16du" xmlns:w16sdtdh="http://schemas.microsoft.com/office/word/2020/wordml/sdtdatahash" xmlns:w16se="http://schemas.microsoft.com/office/word/2015/wordml/symex" xmlns:wpg="http://schemas.microsoft.com/office/word/2010/wordprocessingGroup" xmlns:wpi="http://schemas.microsoft.com/office/word/2010/wordprocessingInk" xmlns:wne="http://schemas.microsoft.com/office/word/2006/wordml" xmlns:wps="http://schemas.microsoft.com/office/word/2010/wordprocessingShape" mc:Ignorable="w14 w15 w16se w16cid w16 w16cex w16sdtdh wp14">
+<w:document xmlns:wpc="http://schemas.microsoft.com/office/word/2010/wordprocessingCanvas" xmlns:cx="http://schemas.microsoft.com/office/drawing/2014/chartex" xmlns:cx1="http://schemas.microsoft.com/office/drawing/2015/9/8/chartex" xmlns:cx2="http://schemas.microsoft.com/office/drawing/2015/10/21/chartex" xmlns:cx3="http://schemas.microsoft.com/office/drawing/2016/5/9/chartex" xmlns:cx4="http://schemas.microsoft.com/office/drawing/2016/5/10/chartex" xmlns:cx5="http://schemas.microsoft.com/office/drawing/2016/5/11/chartex" xmlns:cx6="http://schemas.microsoft.com/office/drawing/2016/5/12/chartex" xmlns:cx7="http://schemas.microsoft.com/office/drawing/2016/5/13/chartex" xmlns:cx8="http://schemas.microsoft.com/office/drawing/2016/5/14/chartex" xmlns:mc="http://schemas.openxmlformats.org/markup-compatibility/2006" xmlns:aink="http://schemas.microsoft.com/office/drawing/2016/ink" xmlns:am3d="http://schemas.microsoft.com/office/drawing/2017/model3d" xmlns:o="urn:schemas-microsoft-com:office:office" xmlns:oel="http://schemas.microsoft.com/office/2019/extlst" xmlns:r="http://schemas.openxmlformats.org/officeDocument/2006/relationships" xmlns:m="http://schemas.openxmlformats.org/officeDocument/2006/math" xmlns:v="urn:schemas-microsoft-com:vml" xmlns:wp14="http://schemas.microsoft.com/office/word/2010/wordprocessingDrawing" xmlns:wp="http://schemas.openxmlformats.org/drawingml/2006/wordprocessingDrawing" xmlns:w10="urn:schemas-microsoft-com:office:word" xmlns:w="http://schemas.openxmlformats.org/wordprocessingml/2006/main" xmlns:w14="http://schemas.microsoft.com/office/word/2010/wordml" xmlns:w15="http://schemas.microsoft.com/office/word/2012/wordml" xmlns:w16cex="http://schemas.microsoft.com/office/word/2018/wordml/cex" xmlns:w16cid="http://schemas.microsoft.com/office/word/2016/wordml/cid" xmlns:w16="http://schemas.microsoft.com/office/word/2018/wordml" xmlns:w16sdtdh="http://schemas.microsoft.com/office/word/2020/wordml/sdtdatahash" xmlns:w16se="http://schemas.microsoft.com/office/word/2015/wordml/symex" xmlns:wpg="http://schemas.microsoft.com/office/word/2010/wordprocessingGroup" xmlns:wpi="http://schemas.microsoft.com/office/word/2010/wordprocessingInk" xmlns:wne="http://schemas.microsoft.com/office/word/2006/wordml" xmlns:wps="http://schemas.microsoft.com/office/word/2010/wordprocessingShape" mc:Ignorable="w14 w15 w16se w16cid w16 w16cex w16sdtdh wp14">
   <w:body>
     <w:p>
       <w:pPr>
@@ -90,7 +90,7 @@
               </wp:anchor>
             </w:drawing>
           </mc:Choice>
-          <mc:Fallback>
+          <mc:Fallback xmlns:w16du="http://schemas.microsoft.com/office/word/2023/wordml/word16du">
             <w:pict>
               <v:rect w14:anchorId="6EF24AEA" id="Rectangle 49" o:spid="_x0000_s1026" style="position:absolute;margin-left:-21.75pt;margin-top:-4.4pt;width:612pt;height:68.7pt;z-index:-251608064;visibility:visible;mso-wrap-style:square;mso-width-percent:0;mso-height-percent:0;mso-wrap-distance-left:9pt;mso-wrap-distance-top:0;mso-wrap-distance-right:9pt;mso-wrap-distance-bottom:0;mso-position-horizontal:absolute;mso-position-horizontal-relative:text;mso-position-vertical:absolute;mso-position-vertical-relative:page;mso-width-percent:0;mso-height-percent:0;mso-width-relative:margin;mso-height-relative:margin;v-text-anchor:middle" o:gfxdata="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" fillcolor="#212934 [1615]" strokecolor="black [3200]" strokeweight=".5pt">
                 <w10:wrap anchory="page"/>
@@ -220,7 +220,7 @@
           <w:sz w:val="20"/>
           <w:szCs w:val="20"/>
         </w:rPr>
-        <w:t>May</w:t>
+        <w:t>Aug</w:t>
       </w:r>
       <w:r>
         <w:rPr>
@@ -910,18 +910,8 @@
                                     <w:sz w:val="20"/>
                                     <w:szCs w:val="20"/>
                                   </w:rPr>
-                                  <w:t>github.com/</w:t>
+                                  <w:t>github.com/amirsojoodi</w:t>
                                 </w:r>
-                                <w:proofErr w:type="spellStart"/>
-                                <w:r>
-                                  <w:rPr>
-                                    <w:rStyle w:val="Hyperlink"/>
-                                    <w:sz w:val="20"/>
-                                    <w:szCs w:val="20"/>
-                                  </w:rPr>
-                                  <w:t>amirsojoodi</w:t>
-                                </w:r>
-                                <w:proofErr w:type="spellEnd"/>
                               </w:p>
                               <w:p>
                                 <w:r>
@@ -941,18 +931,8 @@
                                       <w:sz w:val="20"/>
                                       <w:szCs w:val="20"/>
                                     </w:rPr>
-                                    <w:t>linkedin.com/in/</w:t>
+                                    <w:t>linkedin.com/in/amirsojoodi</w:t>
                                   </w:r>
-                                  <w:proofErr w:type="spellStart"/>
-                                  <w:r>
-                                    <w:rPr>
-                                      <w:rStyle w:val="Hyperlink"/>
-                                      <w:sz w:val="20"/>
-                                      <w:szCs w:val="20"/>
-                                    </w:rPr>
-                                    <w:t>amirsojoodi</w:t>
-                                  </w:r>
-                                  <w:proofErr w:type="spellEnd"/>
                                 </w:hyperlink>
                               </w:p>
                             </w:txbxContent>
@@ -1303,23 +1283,7 @@
                                       <w:sz w:val="16"/>
                                       <w:szCs w:val="16"/>
                                     </w:rPr>
-                                    <w:t>pwitte</w:t>
-                                  </w:r>
-                                  <w:r>
-                                    <w:rPr>
-                                      <w:rStyle w:val="Hyperlink"/>
-                                      <w:sz w:val="16"/>
-                                      <w:szCs w:val="16"/>
-                                    </w:rPr>
-                                    <w:t>@</w:t>
-                                  </w:r>
-                                  <w:r>
-                                    <w:rPr>
-                                      <w:rStyle w:val="Hyperlink"/>
-                                      <w:sz w:val="16"/>
-                                      <w:szCs w:val="16"/>
-                                    </w:rPr>
-                                    <w:t>microsoft.com</w:t>
+                                    <w:t>pwitte@microsoft.com</w:t>
                                   </w:r>
                                 </w:hyperlink>
                               </w:p>
@@ -1387,19 +1351,8 @@
                                     <w:sz w:val="20"/>
                                     <w:szCs w:val="20"/>
                                   </w:rPr>
-                                  <w:t xml:space="preserve">Dr. </w:t>
+                                  <w:t>Dr. Dastghaibi</w:t>
                                 </w:r>
-                                <w:proofErr w:type="spellStart"/>
-                                <w:r>
-                                  <w:rPr>
-                                    <w:b/>
-                                    <w:bCs/>
-                                    <w:sz w:val="20"/>
-                                    <w:szCs w:val="20"/>
-                                  </w:rPr>
-                                  <w:t>Dastghaibi</w:t>
-                                </w:r>
-                                <w:proofErr w:type="spellEnd"/>
                                 <w:r>
                                   <w:rPr>
                                     <w:b/>
@@ -1553,7 +1506,28 @@
                                         <w:sz w:val="20"/>
                                         <w:szCs w:val="20"/>
                                       </w:rPr>
-                                      <w:t>, JS</w:t>
+                                      <w:t>, J</w:t>
+                                    </w:r>
+                                    <w:r>
+                                      <w:rPr>
+                                        <w:sz w:val="20"/>
+                                        <w:szCs w:val="20"/>
+                                      </w:rPr>
+                                      <w:t>ava</w:t>
+                                    </w:r>
+                                    <w:r>
+                                      <w:rPr>
+                                        <w:sz w:val="20"/>
+                                        <w:szCs w:val="20"/>
+                                      </w:rPr>
+                                      <w:t>S</w:t>
+                                    </w:r>
+                                    <w:r>
+                                      <w:rPr>
+                                        <w:sz w:val="20"/>
+                                        <w:szCs w:val="20"/>
+                                      </w:rPr>
+                                      <w:t>cript</w:t>
                                     </w:r>
                                   </w:p>
                                   <w:p>
@@ -3916,18 +3890,8 @@
                               <w:sz w:val="20"/>
                               <w:szCs w:val="20"/>
                             </w:rPr>
-                            <w:t>github.com/</w:t>
+                            <w:t>github.com/amirsojoodi</w:t>
                           </w:r>
-                          <w:proofErr w:type="spellStart"/>
-                          <w:r>
-                            <w:rPr>
-                              <w:rStyle w:val="Hyperlink"/>
-                              <w:sz w:val="20"/>
-                              <w:szCs w:val="20"/>
-                            </w:rPr>
-                            <w:t>amirsojoodi</w:t>
-                          </w:r>
-                          <w:proofErr w:type="spellEnd"/>
                         </w:p>
                         <w:p>
                           <w:r>
@@ -3947,18 +3911,8 @@
                                 <w:sz w:val="20"/>
                                 <w:szCs w:val="20"/>
                               </w:rPr>
-                              <w:t>linkedin.com/in/</w:t>
+                              <w:t>linkedin.com/in/amirsojoodi</w:t>
                             </w:r>
-                            <w:proofErr w:type="spellStart"/>
-                            <w:r>
-                              <w:rPr>
-                                <w:rStyle w:val="Hyperlink"/>
-                                <w:sz w:val="20"/>
-                                <w:szCs w:val="20"/>
-                              </w:rPr>
-                              <w:t>amirsojoodi</w:t>
-                            </w:r>
-                            <w:proofErr w:type="spellEnd"/>
                           </w:hyperlink>
                         </w:p>
                       </w:txbxContent>
@@ -4239,23 +4193,7 @@
                                 <w:sz w:val="16"/>
                                 <w:szCs w:val="16"/>
                               </w:rPr>
-                              <w:t>pwitte</w:t>
-                            </w:r>
-                            <w:r>
-                              <w:rPr>
-                                <w:rStyle w:val="Hyperlink"/>
-                                <w:sz w:val="16"/>
-                                <w:szCs w:val="16"/>
-                              </w:rPr>
-                              <w:t>@</w:t>
-                            </w:r>
-                            <w:r>
-                              <w:rPr>
-                                <w:rStyle w:val="Hyperlink"/>
-                                <w:sz w:val="16"/>
-                                <w:szCs w:val="16"/>
-                              </w:rPr>
-                              <w:t>microsoft.com</w:t>
+                              <w:t>pwitte@microsoft.com</w:t>
                             </w:r>
                           </w:hyperlink>
                         </w:p>
@@ -4323,19 +4261,8 @@
                               <w:sz w:val="20"/>
                               <w:szCs w:val="20"/>
                             </w:rPr>
-                            <w:t xml:space="preserve">Dr. </w:t>
+                            <w:t>Dr. Dastghaibi</w:t>
                           </w:r>
-                          <w:proofErr w:type="spellStart"/>
-                          <w:r>
-                            <w:rPr>
-                              <w:b/>
-                              <w:bCs/>
-                              <w:sz w:val="20"/>
-                              <w:szCs w:val="20"/>
-                            </w:rPr>
-                            <w:t>Dastghaibi</w:t>
-                          </w:r>
-                          <w:proofErr w:type="spellEnd"/>
                           <w:r>
                             <w:rPr>
                               <w:b/>
@@ -4434,7 +4361,28 @@
                                   <w:sz w:val="20"/>
                                   <w:szCs w:val="20"/>
                                 </w:rPr>
-                                <w:t>, JS</w:t>
+                                <w:t>, J</w:t>
+                              </w:r>
+                              <w:r>
+                                <w:rPr>
+                                  <w:sz w:val="20"/>
+                                  <w:szCs w:val="20"/>
+                                </w:rPr>
+                                <w:t>ava</w:t>
+                              </w:r>
+                              <w:r>
+                                <w:rPr>
+                                  <w:sz w:val="20"/>
+                                  <w:szCs w:val="20"/>
+                                </w:rPr>
+                                <w:t>S</w:t>
+                              </w:r>
+                              <w:r>
+                                <w:rPr>
+                                  <w:sz w:val="20"/>
+                                  <w:szCs w:val="20"/>
+                                </w:rPr>
+                                <w:t>cript</w:t>
                               </w:r>
                             </w:p>
                             <w:p>
@@ -4906,7 +4854,7 @@
               </wp:anchor>
             </w:drawing>
           </mc:Choice>
-          <mc:Fallback>
+          <mc:Fallback xmlns:w16du="http://schemas.microsoft.com/office/word/2023/wordml/word16du">
             <w:pict>
               <v:rect w14:anchorId="0BEDBEBD" id="Rectangle 4" o:spid="_x0000_s1026" style="position:absolute;margin-left:0;margin-top:16.55pt;width:50.4pt;height:2.15pt;z-index:251637760;visibility:visible;mso-wrap-style:square;mso-width-percent:0;mso-height-percent:0;mso-wrap-distance-left:9pt;mso-wrap-distance-top:0;mso-wrap-distance-right:9pt;mso-wrap-distance-bottom:0;mso-position-horizontal:absolute;mso-position-horizontal-relative:text;mso-position-vertical:absolute;mso-position-vertical-relative:text;mso-width-percent:0;mso-height-percent:0;mso-width-relative:margin;mso-height-relative:margin;v-text-anchor:middle" o:gfxdata="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" fillcolor="#5b9bd5 [3204]" strokecolor="#1f4d78 [1604]" strokeweight="1pt"/>
             </w:pict>
@@ -5069,7 +5017,7 @@
               </wp:anchor>
             </w:drawing>
           </mc:Choice>
-          <mc:Fallback>
+          <mc:Fallback xmlns:w16du="http://schemas.microsoft.com/office/word/2023/wordml/word16du">
             <w:pict>
               <v:rect w14:anchorId="72F3E940" id="Rectangle 313" o:spid="_x0000_s1026" style="position:absolute;margin-left:.75pt;margin-top:9.25pt;width:50.4pt;height:2.15pt;z-index:251640832;visibility:visible;mso-wrap-style:square;mso-width-percent:0;mso-height-percent:0;mso-wrap-distance-left:9pt;mso-wrap-distance-top:0;mso-wrap-distance-right:9pt;mso-wrap-distance-bottom:0;mso-position-horizontal:absolute;mso-position-horizontal-relative:text;mso-position-vertical:absolute;mso-position-vertical-relative:text;mso-width-percent:0;mso-height-percent:0;mso-width-relative:margin;mso-height-relative:margin;v-text-anchor:middle" o:gfxdata="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" fillcolor="#5b9bd5 [3204]" strokecolor="#1f4d78 [1604]" strokeweight="1pt"/>
             </w:pict>
@@ -5878,7 +5826,7 @@
               </wp:anchor>
             </w:drawing>
           </mc:Choice>
-          <mc:Fallback>
+          <mc:Fallback xmlns:w16du="http://schemas.microsoft.com/office/word/2023/wordml/word16du">
             <w:pict>
               <v:rect w14:anchorId="76AF97B7" id="Rectangle 317" o:spid="_x0000_s1026" style="position:absolute;margin-left:.85pt;margin-top:15.25pt;width:50.4pt;height:2.15pt;z-index:251641856;visibility:visible;mso-wrap-style:square;mso-width-percent:0;mso-height-percent:0;mso-wrap-distance-left:9pt;mso-wrap-distance-top:0;mso-wrap-distance-right:9pt;mso-wrap-distance-bottom:0;mso-position-horizontal:absolute;mso-position-horizontal-relative:text;mso-position-vertical:absolute;mso-position-vertical-relative:text;mso-width-percent:0;mso-height-percent:0;mso-width-relative:margin;mso-height-relative:margin;v-text-anchor:middle" o:gfxdata="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" fillcolor="#5b9bd5 [3204]" strokecolor="#1f4d78 [1604]" strokeweight="1pt"/>
             </w:pict>
@@ -6045,23 +5993,7 @@
           <w:sz w:val="20"/>
           <w:szCs w:val="20"/>
         </w:rPr>
-        <w:t xml:space="preserve"> In Proceedings of the 29th European MPI Users' Group Meeting (</w:t>
-      </w:r>
-      <w:proofErr w:type="spellStart"/>
-      <w:r>
-        <w:rPr>
-          <w:sz w:val="20"/>
-          <w:szCs w:val="20"/>
-        </w:rPr>
-        <w:t>EuroMPI</w:t>
-      </w:r>
-      <w:proofErr w:type="spellEnd"/>
-      <w:r>
-        <w:rPr>
-          <w:sz w:val="20"/>
-          <w:szCs w:val="20"/>
-        </w:rPr>
-        <w:t>).</w:t>
+        <w:t xml:space="preserve"> In Proceedings of the 29th European MPI Users' Group Meeting (EuroMPI).</w:t>
       </w:r>
       <w:bookmarkEnd w:id="0"/>
     </w:p>
@@ -6117,23 +6049,7 @@
           <w:sz w:val="20"/>
           <w:szCs w:val="20"/>
         </w:rPr>
-        <w:t xml:space="preserve">, A. Sojoodi, P. Alizadeh, B. W. </w:t>
-      </w:r>
-      <w:proofErr w:type="spellStart"/>
-      <w:r>
-        <w:rPr>
-          <w:sz w:val="20"/>
-          <w:szCs w:val="20"/>
-        </w:rPr>
-        <w:t>Kitor</w:t>
-      </w:r>
-      <w:proofErr w:type="spellEnd"/>
-      <w:r>
-        <w:rPr>
-          <w:sz w:val="20"/>
-          <w:szCs w:val="20"/>
-        </w:rPr>
-        <w:t xml:space="preserve">, and A. Afsahi, “Accelerating Deep Learning using Interconnect-Aware UCX Communication for MPI Collectives,” IEEE Micro, </w:t>
+        <w:t xml:space="preserve">, A. Sojoodi, P. Alizadeh, B. W. Kitor, and A. Afsahi, “Accelerating Deep Learning using Interconnect-Aware UCX Communication for MPI Collectives,” IEEE Micro, </w:t>
       </w:r>
       <w:r>
         <w:rPr>
@@ -6514,7 +6430,7 @@
               </wp:anchor>
             </w:drawing>
           </mc:Choice>
-          <mc:Fallback>
+          <mc:Fallback xmlns:w16du="http://schemas.microsoft.com/office/word/2023/wordml/word16du">
             <w:pict>
               <v:rect w14:anchorId="41A96C84" id="Rectangle 318" o:spid="_x0000_s1026" style="position:absolute;margin-left:-.55pt;margin-top:16.65pt;width:50.4pt;height:2.15pt;z-index:251642880;visibility:visible;mso-wrap-style:square;mso-width-percent:0;mso-height-percent:0;mso-wrap-distance-left:9pt;mso-wrap-distance-top:0;mso-wrap-distance-right:9pt;mso-wrap-distance-bottom:0;mso-position-horizontal:absolute;mso-position-horizontal-relative:text;mso-position-vertical:absolute;mso-position-vertical-relative:text;mso-width-percent:0;mso-height-percent:0;mso-width-relative:margin;mso-height-relative:margin;v-text-anchor:middle" o:gfxdata="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" fillcolor="#5b9bd5 [3204]" strokecolor="#1f4d78 [1604]" strokeweight="1pt"/>
             </w:pict>
@@ -6697,7 +6613,35 @@
           <w:szCs w:val="20"/>
         </w:rPr>
         <w:tab/>
-        <w:t xml:space="preserve">Achievement: Improve LeGendre Pair (length 45) algorithm, +700x speedup on WebGPU </w:t>
+        <w:t xml:space="preserve">Achievement: </w:t>
+      </w:r>
+      <w:r>
+        <w:rPr>
+          <w:sz w:val="20"/>
+          <w:szCs w:val="20"/>
+        </w:rPr>
+        <w:t>Port</w:t>
+      </w:r>
+      <w:r>
+        <w:rPr>
+          <w:sz w:val="20"/>
+          <w:szCs w:val="20"/>
+        </w:rPr>
+        <w:t xml:space="preserve"> LeGendre Pair (length 45) algorithm</w:t>
+      </w:r>
+      <w:r>
+        <w:rPr>
+          <w:sz w:val="20"/>
+          <w:szCs w:val="20"/>
+        </w:rPr>
+        <w:t xml:space="preserve"> to WebGPU with</w:t>
+      </w:r>
+      <w:r>
+        <w:rPr>
+          <w:sz w:val="20"/>
+          <w:szCs w:val="20"/>
+        </w:rPr>
+        <w:t xml:space="preserve"> +700x speedup</w:t>
       </w:r>
     </w:p>
     <w:p>
@@ -8406,7 +8350,6 @@
                                   </w:rPr>
                                   <w:t xml:space="preserve"> </w:t>
                                 </w:r>
-                                <w:proofErr w:type="spellStart"/>
                                 <w:r>
                                   <w:rPr>
                                     <w:i/>
@@ -8414,37 +8357,7 @@
                                     <w:sz w:val="20"/>
                                     <w:szCs w:val="20"/>
                                   </w:rPr>
-                                  <w:t>Entekhab</w:t>
-                                </w:r>
-                                <w:proofErr w:type="spellEnd"/>
-                                <w:r>
-                                  <w:rPr>
-                                    <w:i/>
-                                    <w:iCs/>
-                                    <w:sz w:val="20"/>
-                                    <w:szCs w:val="20"/>
-                                  </w:rPr>
-                                  <w:t>-e-</w:t>
-                                </w:r>
-                                <w:proofErr w:type="spellStart"/>
-                                <w:r>
-                                  <w:rPr>
-                                    <w:i/>
-                                    <w:iCs/>
-                                    <w:sz w:val="20"/>
-                                    <w:szCs w:val="20"/>
-                                  </w:rPr>
-                                  <w:t>Bartar</w:t>
-                                </w:r>
-                                <w:proofErr w:type="spellEnd"/>
-                                <w:r>
-                                  <w:rPr>
-                                    <w:i/>
-                                    <w:iCs/>
-                                    <w:sz w:val="20"/>
-                                    <w:szCs w:val="20"/>
-                                  </w:rPr>
-                                  <w:t xml:space="preserve"> </w:t>
+                                  <w:t xml:space="preserve">Entekhab-e-Bartar </w:t>
                                 </w:r>
                                 <w:r>
                                   <w:rPr>
@@ -9087,23 +9000,7 @@
                                   <w:sz w:val="20"/>
                                   <w:szCs w:val="20"/>
                                 </w:rPr>
-                                <w:t xml:space="preserve">at </w:t>
-                              </w:r>
-                              <w:proofErr w:type="spellStart"/>
-                              <w:r>
-                                <w:rPr>
-                                  <w:sz w:val="20"/>
-                                  <w:szCs w:val="20"/>
-                                </w:rPr>
-                                <w:t>Chashnak</w:t>
-                              </w:r>
-                              <w:proofErr w:type="spellEnd"/>
-                              <w:r>
-                                <w:rPr>
-                                  <w:sz w:val="20"/>
-                                  <w:szCs w:val="20"/>
-                                </w:rPr>
-                                <w:t xml:space="preserve"> Bakery (</w:t>
+                                <w:t>at Chashnak Bakery (</w:t>
                               </w:r>
                               <w:hyperlink r:id="rId33" w:history="1">
                                 <w:r>
@@ -10072,7 +9969,6 @@
                             </w:rPr>
                             <w:t xml:space="preserve"> </w:t>
                           </w:r>
-                          <w:proofErr w:type="spellStart"/>
                           <w:r>
                             <w:rPr>
                               <w:i/>
@@ -10080,37 +9976,7 @@
                               <w:sz w:val="20"/>
                               <w:szCs w:val="20"/>
                             </w:rPr>
-                            <w:t>Entekhab</w:t>
-                          </w:r>
-                          <w:proofErr w:type="spellEnd"/>
-                          <w:r>
-                            <w:rPr>
-                              <w:i/>
-                              <w:iCs/>
-                              <w:sz w:val="20"/>
-                              <w:szCs w:val="20"/>
-                            </w:rPr>
-                            <w:t>-e-</w:t>
-                          </w:r>
-                          <w:proofErr w:type="spellStart"/>
-                          <w:r>
-                            <w:rPr>
-                              <w:i/>
-                              <w:iCs/>
-                              <w:sz w:val="20"/>
-                              <w:szCs w:val="20"/>
-                            </w:rPr>
-                            <w:t>Bartar</w:t>
-                          </w:r>
-                          <w:proofErr w:type="spellEnd"/>
-                          <w:r>
-                            <w:rPr>
-                              <w:i/>
-                              <w:iCs/>
-                              <w:sz w:val="20"/>
-                              <w:szCs w:val="20"/>
-                            </w:rPr>
-                            <w:t xml:space="preserve"> </w:t>
+                            <w:t xml:space="preserve">Entekhab-e-Bartar </w:t>
                           </w:r>
                           <w:r>
                             <w:rPr>
@@ -10678,23 +10544,7 @@
                             <w:sz w:val="20"/>
                             <w:szCs w:val="20"/>
                           </w:rPr>
-                          <w:t xml:space="preserve">at </w:t>
-                        </w:r>
-                        <w:proofErr w:type="spellStart"/>
-                        <w:r>
-                          <w:rPr>
-                            <w:sz w:val="20"/>
-                            <w:szCs w:val="20"/>
-                          </w:rPr>
-                          <w:t>Chashnak</w:t>
-                        </w:r>
-                        <w:proofErr w:type="spellEnd"/>
-                        <w:r>
-                          <w:rPr>
-                            <w:sz w:val="20"/>
-                            <w:szCs w:val="20"/>
-                          </w:rPr>
-                          <w:t xml:space="preserve"> Bakery (</w:t>
+                          <w:t>at Chashnak Bakery (</w:t>
                         </w:r>
                         <w:hyperlink r:id="rId41" w:history="1">
                           <w:r>
@@ -11098,7 +10948,7 @@
               </wp:anchor>
             </w:drawing>
           </mc:Choice>
-          <mc:Fallback>
+          <mc:Fallback xmlns:w16du="http://schemas.microsoft.com/office/word/2023/wordml/word16du">
             <w:pict>
               <v:rect w14:anchorId="55991E5F" id="Rectangle 320" o:spid="_x0000_s1026" style="position:absolute;margin-left:-.7pt;margin-top:5.1pt;width:50.4pt;height:2.15pt;z-index:251644928;visibility:visible;mso-wrap-style:square;mso-width-percent:0;mso-height-percent:0;mso-wrap-distance-left:9pt;mso-wrap-distance-top:0;mso-wrap-distance-right:9pt;mso-wrap-distance-bottom:0;mso-position-horizontal:absolute;mso-position-horizontal-relative:text;mso-position-vertical:absolute;mso-position-vertical-relative:text;mso-width-percent:0;mso-height-percent:0;mso-width-relative:margin;mso-height-relative:margin;v-text-anchor:middle" o:gfxdata="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" fillcolor="#5b9bd5 [3204]" strokecolor="#1f4d78 [1604]" strokeweight="1pt"/>
             </w:pict>
@@ -12802,7 +12652,7 @@
               </wp:anchor>
             </w:drawing>
           </mc:Choice>
-          <mc:Fallback>
+          <mc:Fallback xmlns:w16du="http://schemas.microsoft.com/office/word/2023/wordml/word16du">
             <w:pict>
               <v:rect w14:anchorId="54CFD021" id="Rectangle 61" o:spid="_x0000_s1026" style="position:absolute;margin-left:0;margin-top:9.35pt;width:50.4pt;height:2.15pt;z-index:251721728;visibility:visible;mso-wrap-style:square;mso-width-percent:0;mso-height-percent:0;mso-wrap-distance-left:9pt;mso-wrap-distance-top:0;mso-wrap-distance-right:9pt;mso-wrap-distance-bottom:0;mso-position-horizontal:absolute;mso-position-horizontal-relative:text;mso-position-vertical:absolute;mso-position-vertical-relative:text;mso-width-percent:0;mso-height-percent:0;mso-width-relative:margin;mso-height-relative:margin;v-text-anchor:middle" o:gfxdata="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" fillcolor="#5b9bd5 [3204]" strokecolor="#1f4d78 [1604]" strokeweight="1pt"/>
             </w:pict>
@@ -12839,21 +12689,98 @@
           <w:sz w:val="20"/>
           <w:szCs w:val="20"/>
         </w:rPr>
-        <w:t>202</w:t>
-      </w:r>
-      <w:r>
-        <w:rPr>
-          <w:sz w:val="20"/>
-          <w:szCs w:val="20"/>
-        </w:rPr>
-        <w:t>0</w:t>
-      </w:r>
-      <w:r>
-        <w:rPr>
-          <w:sz w:val="20"/>
-          <w:szCs w:val="20"/>
-        </w:rPr>
-        <w:t>-23</w:t>
+        <w:t>20</w:t>
+      </w:r>
+      <w:r>
+        <w:rPr>
+          <w:sz w:val="20"/>
+          <w:szCs w:val="20"/>
+        </w:rPr>
+        <w:t>23</w:t>
+      </w:r>
+      <w:r>
+        <w:rPr>
+          <w:i/>
+          <w:iCs/>
+          <w:sz w:val="20"/>
+          <w:szCs w:val="20"/>
+        </w:rPr>
+        <w:tab/>
+      </w:r>
+      <w:r>
+        <w:rPr>
+          <w:b/>
+          <w:bCs/>
+          <w:sz w:val="20"/>
+          <w:szCs w:val="20"/>
+        </w:rPr>
+        <w:t>Introduction to Algorithms</w:t>
+      </w:r>
+      <w:r>
+        <w:rPr>
+          <w:b/>
+          <w:bCs/>
+          <w:sz w:val="20"/>
+          <w:szCs w:val="20"/>
+        </w:rPr>
+        <w:t xml:space="preserve"> </w:t>
+      </w:r>
+      <w:r>
+        <w:rPr>
+          <w:sz w:val="20"/>
+          <w:szCs w:val="20"/>
+        </w:rPr>
+        <w:t>T.A.</w:t>
+      </w:r>
+      <w:r>
+        <w:rPr>
+          <w:b/>
+          <w:bCs/>
+          <w:sz w:val="20"/>
+          <w:szCs w:val="20"/>
+        </w:rPr>
+        <w:t xml:space="preserve">, </w:t>
+      </w:r>
+      <w:r>
+        <w:rPr>
+          <w:sz w:val="20"/>
+          <w:szCs w:val="20"/>
+        </w:rPr>
+        <w:t xml:space="preserve">Undergraduate; </w:t>
+      </w:r>
+      <w:r>
+        <w:rPr>
+          <w:sz w:val="20"/>
+          <w:szCs w:val="20"/>
+        </w:rPr>
+        <w:t xml:space="preserve">Queen’s </w:t>
+      </w:r>
+      <w:r>
+        <w:rPr>
+          <w:sz w:val="20"/>
+          <w:szCs w:val="20"/>
+        </w:rPr>
+        <w:t>University</w:t>
+      </w:r>
+    </w:p>
+    <w:p>
+      <w:pPr>
+        <w:tabs>
+          <w:tab w:val="left" w:pos="1134"/>
+        </w:tabs>
+        <w:spacing w:line="240" w:lineRule="auto"/>
+        <w:ind w:right="-810"/>
+        <w:rPr>
+          <w:sz w:val="20"/>
+          <w:szCs w:val="20"/>
+        </w:rPr>
+      </w:pPr>
+      <w:r>
+        <w:rPr>
+          <w:sz w:val="20"/>
+          <w:szCs w:val="20"/>
+        </w:rPr>
+        <w:t>2020-23</w:t>
       </w:r>
       <w:r>
         <w:rPr>
@@ -13708,7 +13635,7 @@
               </wp:anchor>
             </w:drawing>
           </mc:Choice>
-          <mc:Fallback>
+          <mc:Fallback xmlns:w16du="http://schemas.microsoft.com/office/word/2023/wordml/word16du">
             <w:pict>
               <v:rect w14:anchorId="0EBD19D2" id="Rectangle 328" o:spid="_x0000_s1026" style="position:absolute;margin-left:.1pt;margin-top:8.4pt;width:50.4pt;height:2.15pt;z-index:251646976;visibility:visible;mso-wrap-style:square;mso-width-percent:0;mso-height-percent:0;mso-wrap-distance-left:9pt;mso-wrap-distance-top:0;mso-wrap-distance-right:9pt;mso-wrap-distance-bottom:0;mso-position-horizontal:absolute;mso-position-horizontal-relative:text;mso-position-vertical:absolute;mso-position-vertical-relative:text;mso-width-percent:0;mso-height-percent:0;mso-width-relative:margin;mso-height-relative:margin;v-text-anchor:middle" o:gfxdata="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" fillcolor="#5b9bd5 [3204]" strokecolor="#1f4d78 [1604]" strokeweight="1pt"/>
             </w:pict>
@@ -14308,7 +14235,7 @@
 </file>
 
 <file path=word/endnotes.xml><?xml version="1.0" encoding="utf-8"?>
-<w:endnotes xmlns:wpc="http://schemas.microsoft.com/office/word/2010/wordprocessingCanvas" xmlns:cx="http://schemas.microsoft.com/office/drawing/2014/chartex" xmlns:cx1="http://schemas.microsoft.com/office/drawing/2015/9/8/chartex" xmlns:cx2="http://schemas.microsoft.com/office/drawing/2015/10/21/chartex" xmlns:cx3="http://schemas.microsoft.com/office/drawing/2016/5/9/chartex" xmlns:cx4="http://schemas.microsoft.com/office/drawing/2016/5/10/chartex" xmlns:cx5="http://schemas.microsoft.com/office/drawing/2016/5/11/chartex" xmlns:cx6="http://schemas.microsoft.com/office/drawing/2016/5/12/chartex" xmlns:cx7="http://schemas.microsoft.com/office/drawing/2016/5/13/chartex" xmlns:cx8="http://schemas.microsoft.com/office/drawing/2016/5/14/chartex" xmlns:mc="http://schemas.openxmlformats.org/markup-compatibility/2006" xmlns:aink="http://schemas.microsoft.com/office/drawing/2016/ink" xmlns:am3d="http://schemas.microsoft.com/office/drawing/2017/model3d" xmlns:o="urn:schemas-microsoft-com:office:office" xmlns:oel="http://schemas.microsoft.com/office/2019/extlst" xmlns:r="http://schemas.openxmlformats.org/officeDocument/2006/relationships" xmlns:m="http://schemas.openxmlformats.org/officeDocument/2006/math" xmlns:v="urn:schemas-microsoft-com:vml" xmlns:wp14="http://schemas.microsoft.com/office/word/2010/wordprocessingDrawing" xmlns:wp="http://schemas.openxmlformats.org/drawingml/2006/wordprocessingDrawing" xmlns:w10="urn:schemas-microsoft-com:office:word" xmlns:w="http://schemas.openxmlformats.org/wordprocessingml/2006/main" xmlns:w14="http://schemas.microsoft.com/office/word/2010/wordml" xmlns:w15="http://schemas.microsoft.com/office/word/2012/wordml" xmlns:w16cex="http://schemas.microsoft.com/office/word/2018/wordml/cex" xmlns:w16cid="http://schemas.microsoft.com/office/word/2016/wordml/cid" xmlns:w16="http://schemas.microsoft.com/office/word/2018/wordml" xmlns:w16du="http://schemas.microsoft.com/office/word/2023/wordml/word16du" xmlns:w16sdtdh="http://schemas.microsoft.com/office/word/2020/wordml/sdtdatahash" xmlns:w16se="http://schemas.microsoft.com/office/word/2015/wordml/symex" xmlns:wpg="http://schemas.microsoft.com/office/word/2010/wordprocessingGroup" xmlns:wpi="http://schemas.microsoft.com/office/word/2010/wordprocessingInk" xmlns:wne="http://schemas.microsoft.com/office/word/2006/wordml" xmlns:wps="http://schemas.microsoft.com/office/word/2010/wordprocessingShape" mc:Ignorable="w14 w15 w16se w16cid w16 w16cex w16sdtdh wp14">
+<w:endnotes xmlns:wpc="http://schemas.microsoft.com/office/word/2010/wordprocessingCanvas" xmlns:cx="http://schemas.microsoft.com/office/drawing/2014/chartex" xmlns:cx1="http://schemas.microsoft.com/office/drawing/2015/9/8/chartex" xmlns:cx2="http://schemas.microsoft.com/office/drawing/2015/10/21/chartex" xmlns:cx3="http://schemas.microsoft.com/office/drawing/2016/5/9/chartex" xmlns:cx4="http://schemas.microsoft.com/office/drawing/2016/5/10/chartex" xmlns:cx5="http://schemas.microsoft.com/office/drawing/2016/5/11/chartex" xmlns:cx6="http://schemas.microsoft.com/office/drawing/2016/5/12/chartex" xmlns:cx7="http://schemas.microsoft.com/office/drawing/2016/5/13/chartex" xmlns:cx8="http://schemas.microsoft.com/office/drawing/2016/5/14/chartex" xmlns:mc="http://schemas.openxmlformats.org/markup-compatibility/2006" xmlns:aink="http://schemas.microsoft.com/office/drawing/2016/ink" xmlns:am3d="http://schemas.microsoft.com/office/drawing/2017/model3d" xmlns:o="urn:schemas-microsoft-com:office:office" xmlns:oel="http://schemas.microsoft.com/office/2019/extlst" xmlns:r="http://schemas.openxmlformats.org/officeDocument/2006/relationships" xmlns:m="http://schemas.openxmlformats.org/officeDocument/2006/math" xmlns:v="urn:schemas-microsoft-com:vml" xmlns:wp14="http://schemas.microsoft.com/office/word/2010/wordprocessingDrawing" xmlns:wp="http://schemas.openxmlformats.org/drawingml/2006/wordprocessingDrawing" xmlns:w10="urn:schemas-microsoft-com:office:word" xmlns:w="http://schemas.openxmlformats.org/wordprocessingml/2006/main" xmlns:w14="http://schemas.microsoft.com/office/word/2010/wordml" xmlns:w15="http://schemas.microsoft.com/office/word/2012/wordml" xmlns:w16cex="http://schemas.microsoft.com/office/word/2018/wordml/cex" xmlns:w16cid="http://schemas.microsoft.com/office/word/2016/wordml/cid" xmlns:w16="http://schemas.microsoft.com/office/word/2018/wordml" xmlns:w16sdtdh="http://schemas.microsoft.com/office/word/2020/wordml/sdtdatahash" xmlns:w16se="http://schemas.microsoft.com/office/word/2015/wordml/symex" xmlns:wpg="http://schemas.microsoft.com/office/word/2010/wordprocessingGroup" xmlns:wpi="http://schemas.microsoft.com/office/word/2010/wordprocessingInk" xmlns:wne="http://schemas.microsoft.com/office/word/2006/wordml" xmlns:wps="http://schemas.microsoft.com/office/word/2010/wordprocessingShape" mc:Ignorable="w14 w15 w16se w16cid w16 w16cex w16sdtdh wp14">
   <w:endnote w:type="separator" w:id="-1">
     <w:p>
       <w:pPr>
@@ -14333,7 +14260,7 @@
 </file>
 
 <file path=word/footnotes.xml><?xml version="1.0" encoding="utf-8"?>
-<w:footnotes xmlns:wpc="http://schemas.microsoft.com/office/word/2010/wordprocessingCanvas" xmlns:cx="http://schemas.microsoft.com/office/drawing/2014/chartex" xmlns:cx1="http://schemas.microsoft.com/office/drawing/2015/9/8/chartex" xmlns:cx2="http://schemas.microsoft.com/office/drawing/2015/10/21/chartex" xmlns:cx3="http://schemas.microsoft.com/office/drawing/2016/5/9/chartex" xmlns:cx4="http://schemas.microsoft.com/office/drawing/2016/5/10/chartex" xmlns:cx5="http://schemas.microsoft.com/office/drawing/2016/5/11/chartex" xmlns:cx6="http://schemas.microsoft.com/office/drawing/2016/5/12/chartex" xmlns:cx7="http://schemas.microsoft.com/office/drawing/2016/5/13/chartex" xmlns:cx8="http://schemas.microsoft.com/office/drawing/2016/5/14/chartex" xmlns:mc="http://schemas.openxmlformats.org/markup-compatibility/2006" xmlns:aink="http://schemas.microsoft.com/office/drawing/2016/ink" xmlns:am3d="http://schemas.microsoft.com/office/drawing/2017/model3d" xmlns:o="urn:schemas-microsoft-com:office:office" xmlns:oel="http://schemas.microsoft.com/office/2019/extlst" xmlns:r="http://schemas.openxmlformats.org/officeDocument/2006/relationships" xmlns:m="http://schemas.openxmlformats.org/officeDocument/2006/math" xmlns:v="urn:schemas-microsoft-com:vml" xmlns:wp14="http://schemas.microsoft.com/office/word/2010/wordprocessingDrawing" xmlns:wp="http://schemas.openxmlformats.org/drawingml/2006/wordprocessingDrawing" xmlns:w10="urn:schemas-microsoft-com:office:word" xmlns:w="http://schemas.openxmlformats.org/wordprocessingml/2006/main" xmlns:w14="http://schemas.microsoft.com/office/word/2010/wordml" xmlns:w15="http://schemas.microsoft.com/office/word/2012/wordml" xmlns:w16cex="http://schemas.microsoft.com/office/word/2018/wordml/cex" xmlns:w16cid="http://schemas.microsoft.com/office/word/2016/wordml/cid" xmlns:w16="http://schemas.microsoft.com/office/word/2018/wordml" xmlns:w16du="http://schemas.microsoft.com/office/word/2023/wordml/word16du" xmlns:w16sdtdh="http://schemas.microsoft.com/office/word/2020/wordml/sdtdatahash" xmlns:w16se="http://schemas.microsoft.com/office/word/2015/wordml/symex" xmlns:wpg="http://schemas.microsoft.com/office/word/2010/wordprocessingGroup" xmlns:wpi="http://schemas.microsoft.com/office/word/2010/wordprocessingInk" xmlns:wne="http://schemas.microsoft.com/office/word/2006/wordml" xmlns:wps="http://schemas.microsoft.com/office/word/2010/wordprocessingShape" mc:Ignorable="w14 w15 w16se w16cid w16 w16cex w16sdtdh wp14">
+<w:footnotes xmlns:wpc="http://schemas.microsoft.com/office/word/2010/wordprocessingCanvas" xmlns:cx="http://schemas.microsoft.com/office/drawing/2014/chartex" xmlns:cx1="http://schemas.microsoft.com/office/drawing/2015/9/8/chartex" xmlns:cx2="http://schemas.microsoft.com/office/drawing/2015/10/21/chartex" xmlns:cx3="http://schemas.microsoft.com/office/drawing/2016/5/9/chartex" xmlns:cx4="http://schemas.microsoft.com/office/drawing/2016/5/10/chartex" xmlns:cx5="http://schemas.microsoft.com/office/drawing/2016/5/11/chartex" xmlns:cx6="http://schemas.microsoft.com/office/drawing/2016/5/12/chartex" xmlns:cx7="http://schemas.microsoft.com/office/drawing/2016/5/13/chartex" xmlns:cx8="http://schemas.microsoft.com/office/drawing/2016/5/14/chartex" xmlns:mc="http://schemas.openxmlformats.org/markup-compatibility/2006" xmlns:aink="http://schemas.microsoft.com/office/drawing/2016/ink" xmlns:am3d="http://schemas.microsoft.com/office/drawing/2017/model3d" xmlns:o="urn:schemas-microsoft-com:office:office" xmlns:oel="http://schemas.microsoft.com/office/2019/extlst" xmlns:r="http://schemas.openxmlformats.org/officeDocument/2006/relationships" xmlns:m="http://schemas.openxmlformats.org/officeDocument/2006/math" xmlns:v="urn:schemas-microsoft-com:vml" xmlns:wp14="http://schemas.microsoft.com/office/word/2010/wordprocessingDrawing" xmlns:wp="http://schemas.openxmlformats.org/drawingml/2006/wordprocessingDrawing" xmlns:w10="urn:schemas-microsoft-com:office:word" xmlns:w="http://schemas.openxmlformats.org/wordprocessingml/2006/main" xmlns:w14="http://schemas.microsoft.com/office/word/2010/wordml" xmlns:w15="http://schemas.microsoft.com/office/word/2012/wordml" xmlns:w16cex="http://schemas.microsoft.com/office/word/2018/wordml/cex" xmlns:w16cid="http://schemas.microsoft.com/office/word/2016/wordml/cid" xmlns:w16="http://schemas.microsoft.com/office/word/2018/wordml" xmlns:w16sdtdh="http://schemas.microsoft.com/office/word/2020/wordml/sdtdatahash" xmlns:w16se="http://schemas.microsoft.com/office/word/2015/wordml/symex" xmlns:wpg="http://schemas.microsoft.com/office/word/2010/wordprocessingGroup" xmlns:wpi="http://schemas.microsoft.com/office/word/2010/wordprocessingInk" xmlns:wne="http://schemas.microsoft.com/office/word/2006/wordml" xmlns:wps="http://schemas.microsoft.com/office/word/2010/wordprocessingShape" mc:Ignorable="w14 w15 w16se w16cid w16 w16cex w16sdtdh wp14">
   <w:footnote w:type="separator" w:id="-1">
     <w:p>
       <w:pPr>
@@ -14358,7 +14285,7 @@
 </file>
 
 <file path=word/numbering.xml><?xml version="1.0" encoding="utf-8"?>
-<w:numbering xmlns:wpc="http://schemas.microsoft.com/office/word/2010/wordprocessingCanvas" xmlns:cx="http://schemas.microsoft.com/office/drawing/2014/chartex" xmlns:cx1="http://schemas.microsoft.com/office/drawing/2015/9/8/chartex" xmlns:cx2="http://schemas.microsoft.com/office/drawing/2015/10/21/chartex" xmlns:cx3="http://schemas.microsoft.com/office/drawing/2016/5/9/chartex" xmlns:cx4="http://schemas.microsoft.com/office/drawing/2016/5/10/chartex" xmlns:cx5="http://schemas.microsoft.com/office/drawing/2016/5/11/chartex" xmlns:cx6="http://schemas.microsoft.com/office/drawing/2016/5/12/chartex" xmlns:cx7="http://schemas.microsoft.com/office/drawing/2016/5/13/chartex" xmlns:cx8="http://schemas.microsoft.com/office/drawing/2016/5/14/chartex" xmlns:mc="http://schemas.openxmlformats.org/markup-compatibility/2006" xmlns:aink="http://schemas.microsoft.com/office/drawing/2016/ink" xmlns:am3d="http://schemas.microsoft.com/office/drawing/2017/model3d" xmlns:o="urn:schemas-microsoft-com:office:office" xmlns:oel="http://schemas.microsoft.com/office/2019/extlst" xmlns:r="http://schemas.openxmlformats.org/officeDocument/2006/relationships" xmlns:m="http://schemas.openxmlformats.org/officeDocument/2006/math" xmlns:v="urn:schemas-microsoft-com:vml" xmlns:wp14="http://schemas.microsoft.com/office/word/2010/wordprocessingDrawing" xmlns:wp="http://schemas.openxmlformats.org/drawingml/2006/wordprocessingDrawing" xmlns:w10="urn:schemas-microsoft-com:office:word" xmlns:w="http://schemas.openxmlformats.org/wordprocessingml/2006/main" xmlns:w14="http://schemas.microsoft.com/office/word/2010/wordml" xmlns:w15="http://schemas.microsoft.com/office/word/2012/wordml" xmlns:w16cex="http://schemas.microsoft.com/office/word/2018/wordml/cex" xmlns:w16cid="http://schemas.microsoft.com/office/word/2016/wordml/cid" xmlns:w16="http://schemas.microsoft.com/office/word/2018/wordml" xmlns:w16du="http://schemas.microsoft.com/office/word/2023/wordml/word16du" xmlns:w16sdtdh="http://schemas.microsoft.com/office/word/2020/wordml/sdtdatahash" xmlns:w16se="http://schemas.microsoft.com/office/word/2015/wordml/symex" xmlns:wpg="http://schemas.microsoft.com/office/word/2010/wordprocessingGroup" xmlns:wpi="http://schemas.microsoft.com/office/word/2010/wordprocessingInk" xmlns:wne="http://schemas.microsoft.com/office/word/2006/wordml" xmlns:wps="http://schemas.microsoft.com/office/word/2010/wordprocessingShape" mc:Ignorable="w14 w15 w16se w16cid w16 w16cex w16sdtdh wp14">
+<w:numbering xmlns:wpc="http://schemas.microsoft.com/office/word/2010/wordprocessingCanvas" xmlns:cx="http://schemas.microsoft.com/office/drawing/2014/chartex" xmlns:cx1="http://schemas.microsoft.com/office/drawing/2015/9/8/chartex" xmlns:cx2="http://schemas.microsoft.com/office/drawing/2015/10/21/chartex" xmlns:cx3="http://schemas.microsoft.com/office/drawing/2016/5/9/chartex" xmlns:cx4="http://schemas.microsoft.com/office/drawing/2016/5/10/chartex" xmlns:cx5="http://schemas.microsoft.com/office/drawing/2016/5/11/chartex" xmlns:cx6="http://schemas.microsoft.com/office/drawing/2016/5/12/chartex" xmlns:cx7="http://schemas.microsoft.com/office/drawing/2016/5/13/chartex" xmlns:cx8="http://schemas.microsoft.com/office/drawing/2016/5/14/chartex" xmlns:mc="http://schemas.openxmlformats.org/markup-compatibility/2006" xmlns:aink="http://schemas.microsoft.com/office/drawing/2016/ink" xmlns:am3d="http://schemas.microsoft.com/office/drawing/2017/model3d" xmlns:o="urn:schemas-microsoft-com:office:office" xmlns:oel="http://schemas.microsoft.com/office/2019/extlst" xmlns:r="http://schemas.openxmlformats.org/officeDocument/2006/relationships" xmlns:m="http://schemas.openxmlformats.org/officeDocument/2006/math" xmlns:v="urn:schemas-microsoft-com:vml" xmlns:wp14="http://schemas.microsoft.com/office/word/2010/wordprocessingDrawing" xmlns:wp="http://schemas.openxmlformats.org/drawingml/2006/wordprocessingDrawing" xmlns:w10="urn:schemas-microsoft-com:office:word" xmlns:w="http://schemas.openxmlformats.org/wordprocessingml/2006/main" xmlns:w14="http://schemas.microsoft.com/office/word/2010/wordml" xmlns:w15="http://schemas.microsoft.com/office/word/2012/wordml" xmlns:w16cex="http://schemas.microsoft.com/office/word/2018/wordml/cex" xmlns:w16cid="http://schemas.microsoft.com/office/word/2016/wordml/cid" xmlns:w16="http://schemas.microsoft.com/office/word/2018/wordml" xmlns:w16sdtdh="http://schemas.microsoft.com/office/word/2020/wordml/sdtdatahash" xmlns:w16se="http://schemas.microsoft.com/office/word/2015/wordml/symex" xmlns:wpg="http://schemas.microsoft.com/office/word/2010/wordprocessingGroup" xmlns:wpi="http://schemas.microsoft.com/office/word/2010/wordprocessingInk" xmlns:wne="http://schemas.microsoft.com/office/word/2006/wordml" xmlns:wps="http://schemas.microsoft.com/office/word/2010/wordprocessingShape" mc:Ignorable="w14 w15 w16se w16cid w16 w16cex w16sdtdh wp14">
   <w:abstractNum w:abstractNumId="0" w15:restartNumberingAfterBreak="0">
     <w:nsid w:val="09E67950"/>
     <w:multiLevelType w:val="hybridMultilevel"/>

</xml_diff>

<commit_message>
Doc: update old resume versions
</commit_message>
<xml_diff>
--- a/files/AmirHosseinSojoodi-Resume-Summary.docx
+++ b/files/AmirHosseinSojoodi-Resume-Summary.docx
@@ -1,6 +1,6 @@
 
 <file path=word/document.xml><?xml version="1.0" encoding="utf-8"?>
-<w:document xmlns:wpc="http://schemas.microsoft.com/office/word/2010/wordprocessingCanvas" xmlns:cx="http://schemas.microsoft.com/office/drawing/2014/chartex" xmlns:cx1="http://schemas.microsoft.com/office/drawing/2015/9/8/chartex" xmlns:cx2="http://schemas.microsoft.com/office/drawing/2015/10/21/chartex" xmlns:cx3="http://schemas.microsoft.com/office/drawing/2016/5/9/chartex" xmlns:cx4="http://schemas.microsoft.com/office/drawing/2016/5/10/chartex" xmlns:cx5="http://schemas.microsoft.com/office/drawing/2016/5/11/chartex" xmlns:cx6="http://schemas.microsoft.com/office/drawing/2016/5/12/chartex" xmlns:cx7="http://schemas.microsoft.com/office/drawing/2016/5/13/chartex" xmlns:cx8="http://schemas.microsoft.com/office/drawing/2016/5/14/chartex" xmlns:mc="http://schemas.openxmlformats.org/markup-compatibility/2006" xmlns:aink="http://schemas.microsoft.com/office/drawing/2016/ink" xmlns:am3d="http://schemas.microsoft.com/office/drawing/2017/model3d" xmlns:o="urn:schemas-microsoft-com:office:office" xmlns:oel="http://schemas.microsoft.com/office/2019/extlst" xmlns:r="http://schemas.openxmlformats.org/officeDocument/2006/relationships" xmlns:m="http://schemas.openxmlformats.org/officeDocument/2006/math" xmlns:v="urn:schemas-microsoft-com:vml" xmlns:wp14="http://schemas.microsoft.com/office/word/2010/wordprocessingDrawing" xmlns:wp="http://schemas.openxmlformats.org/drawingml/2006/wordprocessingDrawing" xmlns:w10="urn:schemas-microsoft-com:office:word" xmlns:w="http://schemas.openxmlformats.org/wordprocessingml/2006/main" xmlns:w14="http://schemas.microsoft.com/office/word/2010/wordml" xmlns:w15="http://schemas.microsoft.com/office/word/2012/wordml" xmlns:w16cex="http://schemas.microsoft.com/office/word/2018/wordml/cex" xmlns:w16cid="http://schemas.microsoft.com/office/word/2016/wordml/cid" xmlns:w16="http://schemas.microsoft.com/office/word/2018/wordml" xmlns:w16sdtdh="http://schemas.microsoft.com/office/word/2020/wordml/sdtdatahash" xmlns:w16se="http://schemas.microsoft.com/office/word/2015/wordml/symex" xmlns:wpg="http://schemas.microsoft.com/office/word/2010/wordprocessingGroup" xmlns:wpi="http://schemas.microsoft.com/office/word/2010/wordprocessingInk" xmlns:wne="http://schemas.microsoft.com/office/word/2006/wordml" xmlns:wps="http://schemas.microsoft.com/office/word/2010/wordprocessingShape" mc:Ignorable="w14 w15 w16se w16cid w16 w16cex w16sdtdh wp14">
+<w:document xmlns:wpc="http://schemas.microsoft.com/office/word/2010/wordprocessingCanvas" xmlns:cx="http://schemas.microsoft.com/office/drawing/2014/chartex" xmlns:cx1="http://schemas.microsoft.com/office/drawing/2015/9/8/chartex" xmlns:cx2="http://schemas.microsoft.com/office/drawing/2015/10/21/chartex" xmlns:cx3="http://schemas.microsoft.com/office/drawing/2016/5/9/chartex" xmlns:cx4="http://schemas.microsoft.com/office/drawing/2016/5/10/chartex" xmlns:cx5="http://schemas.microsoft.com/office/drawing/2016/5/11/chartex" xmlns:cx6="http://schemas.microsoft.com/office/drawing/2016/5/12/chartex" xmlns:cx7="http://schemas.microsoft.com/office/drawing/2016/5/13/chartex" xmlns:cx8="http://schemas.microsoft.com/office/drawing/2016/5/14/chartex" xmlns:mc="http://schemas.openxmlformats.org/markup-compatibility/2006" xmlns:aink="http://schemas.microsoft.com/office/drawing/2016/ink" xmlns:am3d="http://schemas.microsoft.com/office/drawing/2017/model3d" xmlns:o="urn:schemas-microsoft-com:office:office" xmlns:oel="http://schemas.microsoft.com/office/2019/extlst" xmlns:r="http://schemas.openxmlformats.org/officeDocument/2006/relationships" xmlns:m="http://schemas.openxmlformats.org/officeDocument/2006/math" xmlns:v="urn:schemas-microsoft-com:vml" xmlns:wp14="http://schemas.microsoft.com/office/word/2010/wordprocessingDrawing" xmlns:wp="http://schemas.openxmlformats.org/drawingml/2006/wordprocessingDrawing" xmlns:w10="urn:schemas-microsoft-com:office:word" xmlns:w="http://schemas.openxmlformats.org/wordprocessingml/2006/main" xmlns:w14="http://schemas.microsoft.com/office/word/2010/wordml" xmlns:w15="http://schemas.microsoft.com/office/word/2012/wordml" xmlns:w16cex="http://schemas.microsoft.com/office/word/2018/wordml/cex" xmlns:w16cid="http://schemas.microsoft.com/office/word/2016/wordml/cid" xmlns:w16="http://schemas.microsoft.com/office/word/2018/wordml" xmlns:w16du="http://schemas.microsoft.com/office/word/2023/wordml/word16du" xmlns:w16sdtdh="http://schemas.microsoft.com/office/word/2020/wordml/sdtdatahash" xmlns:w16se="http://schemas.microsoft.com/office/word/2015/wordml/symex" xmlns:wpg="http://schemas.microsoft.com/office/word/2010/wordprocessingGroup" xmlns:wpi="http://schemas.microsoft.com/office/word/2010/wordprocessingInk" xmlns:wne="http://schemas.microsoft.com/office/word/2006/wordml" xmlns:wps="http://schemas.microsoft.com/office/word/2010/wordprocessingShape" mc:Ignorable="w14 w15 w16se w16cid w16 w16cex w16sdtdh w16du wp14">
   <w:body>
     <w:p>
       <w:pPr>
@@ -90,7 +90,7 @@
               </wp:anchor>
             </w:drawing>
           </mc:Choice>
-          <mc:Fallback xmlns:w16du="http://schemas.microsoft.com/office/word/2023/wordml/word16du">
+          <mc:Fallback>
             <w:pict>
               <v:rect w14:anchorId="6EF24AEA" id="Rectangle 49" o:spid="_x0000_s1026" style="position:absolute;margin-left:-21.75pt;margin-top:-4.4pt;width:612pt;height:68.7pt;z-index:-251608064;visibility:visible;mso-wrap-style:square;mso-width-percent:0;mso-height-percent:0;mso-wrap-distance-left:9pt;mso-wrap-distance-top:0;mso-wrap-distance-right:9pt;mso-wrap-distance-bottom:0;mso-position-horizontal:absolute;mso-position-horizontal-relative:text;mso-position-vertical:absolute;mso-position-vertical-relative:page;mso-width-percent:0;mso-height-percent:0;mso-width-relative:margin;mso-height-relative:margin;v-text-anchor:middle" o:gfxdata="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" fillcolor="#212934 [1615]" strokecolor="black [3200]" strokeweight=".5pt">
                 <w10:wrap anchory="page"/>
@@ -220,7 +220,7 @@
           <w:sz w:val="20"/>
           <w:szCs w:val="20"/>
         </w:rPr>
-        <w:t>Nov</w:t>
+        <w:t>June</w:t>
       </w:r>
       <w:r>
         <w:rPr>
@@ -244,7 +244,7 @@
           <w:sz w:val="20"/>
           <w:szCs w:val="20"/>
         </w:rPr>
-        <w:t>3</w:t>
+        <w:t>4</w:t>
       </w:r>
       <w:r>
         <w:rPr>
@@ -5038,7 +5038,7 @@
               </wp:anchor>
             </w:drawing>
           </mc:Choice>
-          <mc:Fallback xmlns:w16du="http://schemas.microsoft.com/office/word/2023/wordml/word16du">
+          <mc:Fallback>
             <w:pict>
               <v:rect w14:anchorId="0BEDBEBD" id="Rectangle 4" o:spid="_x0000_s1026" style="position:absolute;margin-left:0;margin-top:16.55pt;width:50.4pt;height:2.15pt;z-index:251637760;visibility:visible;mso-wrap-style:square;mso-width-percent:0;mso-height-percent:0;mso-wrap-distance-left:9pt;mso-wrap-distance-top:0;mso-wrap-distance-right:9pt;mso-wrap-distance-bottom:0;mso-position-horizontal:absolute;mso-position-horizontal-relative:text;mso-position-vertical:absolute;mso-position-vertical-relative:text;mso-width-percent:0;mso-height-percent:0;mso-width-relative:margin;mso-height-relative:margin;v-text-anchor:middle" o:gfxdata="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" fillcolor="#5b9bd5 [3204]" strokecolor="#1f4d78 [1604]" strokeweight="1pt"/>
             </w:pict>
@@ -5201,7 +5201,7 @@
               </wp:anchor>
             </w:drawing>
           </mc:Choice>
-          <mc:Fallback xmlns:w16du="http://schemas.microsoft.com/office/word/2023/wordml/word16du">
+          <mc:Fallback>
             <w:pict>
               <v:rect w14:anchorId="72F3E940" id="Rectangle 313" o:spid="_x0000_s1026" style="position:absolute;margin-left:.75pt;margin-top:9.25pt;width:50.4pt;height:2.15pt;z-index:251640832;visibility:visible;mso-wrap-style:square;mso-width-percent:0;mso-height-percent:0;mso-wrap-distance-left:9pt;mso-wrap-distance-top:0;mso-wrap-distance-right:9pt;mso-wrap-distance-bottom:0;mso-position-horizontal:absolute;mso-position-horizontal-relative:text;mso-position-vertical:absolute;mso-position-vertical-relative:text;mso-width-percent:0;mso-height-percent:0;mso-width-relative:margin;mso-height-relative:margin;v-text-anchor:middle" o:gfxdata="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" fillcolor="#5b9bd5 [3204]" strokecolor="#1f4d78 [1604]" strokeweight="1pt"/>
             </w:pict>
@@ -6017,7 +6017,7 @@
               </wp:anchor>
             </w:drawing>
           </mc:Choice>
-          <mc:Fallback xmlns:w16du="http://schemas.microsoft.com/office/word/2023/wordml/word16du">
+          <mc:Fallback>
             <w:pict>
               <v:rect w14:anchorId="76AF97B7" id="Rectangle 317" o:spid="_x0000_s1026" style="position:absolute;margin-left:.85pt;margin-top:15.25pt;width:50.4pt;height:2.15pt;z-index:251641856;visibility:visible;mso-wrap-style:square;mso-width-percent:0;mso-height-percent:0;mso-wrap-distance-left:9pt;mso-wrap-distance-top:0;mso-wrap-distance-right:9pt;mso-wrap-distance-bottom:0;mso-position-horizontal:absolute;mso-position-horizontal-relative:text;mso-position-vertical:absolute;mso-position-vertical-relative:text;mso-width-percent:0;mso-height-percent:0;mso-width-relative:margin;mso-height-relative:margin;v-text-anchor:middle" o:gfxdata="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" fillcolor="#5b9bd5 [3204]" strokecolor="#1f4d78 [1604]" strokeweight="1pt"/>
             </w:pict>
@@ -6086,6 +6086,245 @@
           <w:sz w:val="20"/>
           <w:szCs w:val="20"/>
         </w:rPr>
+        <w:t>2024</w:t>
+      </w:r>
+      <w:r>
+        <w:rPr>
+          <w:sz w:val="20"/>
+          <w:szCs w:val="20"/>
+        </w:rPr>
+        <w:tab/>
+      </w:r>
+      <w:r>
+        <w:rPr>
+          <w:sz w:val="20"/>
+          <w:szCs w:val="20"/>
+          <w:lang w:val="en-CA"/>
+        </w:rPr>
+        <w:t>A. Sojoodi</w:t>
+      </w:r>
+      <w:r>
+        <w:rPr>
+          <w:sz w:val="20"/>
+          <w:szCs w:val="20"/>
+          <w:lang w:val="en-CA"/>
+        </w:rPr>
+        <w:t>, Y. H.</w:t>
+      </w:r>
+      <w:r>
+        <w:rPr>
+          <w:sz w:val="20"/>
+          <w:szCs w:val="20"/>
+          <w:lang w:val="en-CA"/>
+        </w:rPr>
+        <w:t xml:space="preserve"> </w:t>
+      </w:r>
+      <w:proofErr w:type="spellStart"/>
+      <w:r>
+        <w:rPr>
+          <w:sz w:val="20"/>
+          <w:szCs w:val="20"/>
+          <w:lang w:val="en-CA"/>
+        </w:rPr>
+        <w:t>Temucin</w:t>
+      </w:r>
+      <w:proofErr w:type="spellEnd"/>
+      <w:r>
+        <w:rPr>
+          <w:sz w:val="20"/>
+          <w:szCs w:val="20"/>
+          <w:lang w:val="en-CA"/>
+        </w:rPr>
+        <w:t xml:space="preserve">, </w:t>
+      </w:r>
+      <w:r>
+        <w:rPr>
+          <w:sz w:val="20"/>
+          <w:szCs w:val="20"/>
+          <w:lang w:val="en-CA"/>
+        </w:rPr>
+        <w:t>and</w:t>
+      </w:r>
+      <w:r>
+        <w:rPr>
+          <w:sz w:val="20"/>
+          <w:szCs w:val="20"/>
+          <w:lang w:val="en-CA"/>
+        </w:rPr>
+        <w:t xml:space="preserve"> </w:t>
+      </w:r>
+      <w:r>
+        <w:rPr>
+          <w:sz w:val="20"/>
+          <w:szCs w:val="20"/>
+          <w:lang w:val="en-CA"/>
+        </w:rPr>
+        <w:t xml:space="preserve">A. </w:t>
+      </w:r>
+      <w:r>
+        <w:rPr>
+          <w:sz w:val="20"/>
+          <w:szCs w:val="20"/>
+          <w:lang w:val="en-CA"/>
+        </w:rPr>
+        <w:t>Afsahi</w:t>
+      </w:r>
+      <w:r>
+        <w:rPr>
+          <w:sz w:val="20"/>
+          <w:szCs w:val="20"/>
+          <w:lang w:val="en-CA"/>
+        </w:rPr>
+        <w:t>, “</w:t>
+      </w:r>
+      <w:r>
+        <w:rPr>
+          <w:sz w:val="20"/>
+          <w:szCs w:val="20"/>
+          <w:lang w:val="en-CA"/>
+        </w:rPr>
+        <w:t>Enhancing Intra-Node GPU-to-GPU Performance in MPI + UCX through Multi-Path Communication</w:t>
+      </w:r>
+      <w:r>
+        <w:rPr>
+          <w:sz w:val="20"/>
+          <w:szCs w:val="20"/>
+          <w:lang w:val="en-CA"/>
+        </w:rPr>
+        <w:t>,”</w:t>
+      </w:r>
+      <w:r>
+        <w:rPr>
+          <w:sz w:val="20"/>
+          <w:szCs w:val="20"/>
+          <w:lang w:val="en-CA"/>
+        </w:rPr>
+        <w:t xml:space="preserve"> </w:t>
+      </w:r>
+      <w:r>
+        <w:rPr>
+          <w:sz w:val="20"/>
+          <w:szCs w:val="20"/>
+          <w:lang w:val="en-CA"/>
+        </w:rPr>
+        <w:t xml:space="preserve">in </w:t>
+      </w:r>
+      <w:r>
+        <w:rPr>
+          <w:i/>
+          <w:iCs/>
+          <w:sz w:val="20"/>
+          <w:szCs w:val="20"/>
+          <w:lang w:val="en-CA"/>
+        </w:rPr>
+        <w:t>Proceedings of the International Workshop on Extreme Heterogeneity Solutions (</w:t>
+      </w:r>
+      <w:proofErr w:type="spellStart"/>
+      <w:r>
+        <w:rPr>
+          <w:i/>
+          <w:iCs/>
+          <w:sz w:val="20"/>
+          <w:szCs w:val="20"/>
+          <w:lang w:val="en-CA"/>
+        </w:rPr>
+        <w:t>ExHET</w:t>
+      </w:r>
+      <w:proofErr w:type="spellEnd"/>
+      <w:r>
+        <w:rPr>
+          <w:i/>
+          <w:iCs/>
+          <w:sz w:val="20"/>
+          <w:szCs w:val="20"/>
+          <w:lang w:val="en-CA"/>
+        </w:rPr>
+        <w:t>)</w:t>
+      </w:r>
+      <w:r>
+        <w:rPr>
+          <w:sz w:val="20"/>
+          <w:szCs w:val="20"/>
+          <w:lang w:val="en-CA"/>
+        </w:rPr>
+        <w:t xml:space="preserve">, </w:t>
+      </w:r>
+      <w:r>
+        <w:rPr>
+          <w:sz w:val="20"/>
+          <w:szCs w:val="20"/>
+          <w:lang w:val="en-CA"/>
+        </w:rPr>
+        <w:t xml:space="preserve">pp. </w:t>
+      </w:r>
+      <w:r>
+        <w:rPr>
+          <w:sz w:val="20"/>
+          <w:szCs w:val="20"/>
+          <w:lang w:val="en-CA"/>
+        </w:rPr>
+        <w:t>1–6</w:t>
+      </w:r>
+      <w:r>
+        <w:rPr>
+          <w:sz w:val="20"/>
+          <w:szCs w:val="20"/>
+          <w:lang w:val="en-CA"/>
+        </w:rPr>
+        <w:t>,</w:t>
+      </w:r>
+      <w:r>
+        <w:rPr>
+          <w:sz w:val="20"/>
+          <w:szCs w:val="20"/>
+          <w:lang w:val="en-CA"/>
+        </w:rPr>
+        <w:t xml:space="preserve"> </w:t>
+      </w:r>
+      <w:r>
+        <w:rPr>
+          <w:sz w:val="20"/>
+          <w:szCs w:val="20"/>
+          <w:lang w:val="en-CA"/>
+        </w:rPr>
+        <w:t>(</w:t>
+      </w:r>
+      <w:r>
+        <w:rPr>
+          <w:b/>
+          <w:bCs/>
+          <w:sz w:val="20"/>
+          <w:szCs w:val="20"/>
+          <w:lang w:val="en-CA"/>
+        </w:rPr>
+        <w:t>Best Paper Award</w:t>
+      </w:r>
+      <w:r>
+        <w:rPr>
+          <w:sz w:val="20"/>
+          <w:szCs w:val="20"/>
+          <w:lang w:val="en-CA"/>
+        </w:rPr>
+        <w:t>)</w:t>
+      </w:r>
+    </w:p>
+    <w:p>
+      <w:pPr>
+        <w:tabs>
+          <w:tab w:val="left" w:pos="1170"/>
+        </w:tabs>
+        <w:spacing w:line="240" w:lineRule="auto"/>
+        <w:ind w:left="1170" w:right="3240" w:hanging="1080"/>
+        <w:rPr>
+          <w:sz w:val="20"/>
+          <w:szCs w:val="20"/>
+        </w:rPr>
+      </w:pPr>
+      <w:r>
+        <w:rPr>
+          <w:sz w:val="20"/>
+          <w:szCs w:val="20"/>
+        </w:rPr>
         <w:t>2022</w:t>
       </w:r>
       <w:r>
@@ -6193,23 +6432,7 @@
           <w:sz w:val="20"/>
           <w:szCs w:val="20"/>
         </w:rPr>
-        <w:t xml:space="preserve"> In Proceedings of the 29th European MPI Users' Group Meeting (</w:t>
-      </w:r>
-      <w:proofErr w:type="spellStart"/>
-      <w:r>
-        <w:rPr>
-          <w:sz w:val="20"/>
-          <w:szCs w:val="20"/>
-        </w:rPr>
-        <w:t>EuroMPI</w:t>
-      </w:r>
-      <w:proofErr w:type="spellEnd"/>
-      <w:r>
-        <w:rPr>
-          <w:sz w:val="20"/>
-          <w:szCs w:val="20"/>
-        </w:rPr>
-        <w:t>).</w:t>
+        <w:t xml:space="preserve"> In Proceedings of the 29th European MPI Users' Group Meeting (EuroMPI).</w:t>
       </w:r>
       <w:bookmarkEnd w:id="0"/>
     </w:p>
@@ -6671,7 +6894,7 @@
               </wp:anchor>
             </w:drawing>
           </mc:Choice>
-          <mc:Fallback xmlns:w16du="http://schemas.microsoft.com/office/word/2023/wordml/word16du">
+          <mc:Fallback>
             <w:pict>
               <v:rect w14:anchorId="41A96C84" id="Rectangle 318" o:spid="_x0000_s1026" style="position:absolute;margin-left:-.55pt;margin-top:16.65pt;width:50.4pt;height:2.15pt;z-index:251642880;visibility:visible;mso-wrap-style:square;mso-width-percent:0;mso-height-percent:0;mso-wrap-distance-left:9pt;mso-wrap-distance-top:0;mso-wrap-distance-right:9pt;mso-wrap-distance-bottom:0;mso-position-horizontal:absolute;mso-position-horizontal-relative:text;mso-position-vertical:absolute;mso-position-vertical-relative:text;mso-width-percent:0;mso-height-percent:0;mso-width-relative:margin;mso-height-relative:margin;v-text-anchor:middle" o:gfxdata="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" fillcolor="#5b9bd5 [3204]" strokecolor="#1f4d78 [1604]" strokeweight="1pt"/>
             </w:pict>
@@ -6712,21 +6935,7 @@
           <w:sz w:val="20"/>
           <w:szCs w:val="20"/>
         </w:rPr>
-        <w:t>202</w:t>
-      </w:r>
-      <w:r>
-        <w:rPr>
-          <w:sz w:val="20"/>
-          <w:szCs w:val="20"/>
-        </w:rPr>
-        <w:t>3</w:t>
-      </w:r>
-      <w:r>
-        <w:rPr>
-          <w:sz w:val="20"/>
-          <w:szCs w:val="20"/>
-        </w:rPr>
-        <w:t>-Now</w:t>
+        <w:t>2022-Now</w:t>
       </w:r>
       <w:r>
         <w:rPr>
@@ -6742,7 +6951,7 @@
           <w:sz w:val="20"/>
           <w:szCs w:val="20"/>
         </w:rPr>
-        <w:t>CUDA Developer</w:t>
+        <w:t>GPU Software Engineer</w:t>
       </w:r>
     </w:p>
     <w:p>
@@ -6765,166 +6974,17 @@
           <w:szCs w:val="20"/>
         </w:rPr>
         <w:tab/>
-        <w:t>Part-time; at</w:t>
-      </w:r>
-      <w:r>
-        <w:rPr>
-          <w:sz w:val="20"/>
-          <w:szCs w:val="20"/>
-        </w:rPr>
-        <w:t xml:space="preserve"> </w:t>
+        <w:t xml:space="preserve">Part-time; </w:t>
+      </w:r>
+      <w:bookmarkStart w:id="1" w:name="_Hlk114424398"/>
+      <w:r>
+        <w:rPr>
+          <w:sz w:val="20"/>
+          <w:szCs w:val="20"/>
+        </w:rPr>
+        <w:t xml:space="preserve">at </w:t>
       </w:r>
       <w:hyperlink r:id="rId24" w:history="1">
-        <w:r>
-          <w:rPr>
-            <w:rStyle w:val="Hyperlink"/>
-            <w:sz w:val="20"/>
-            <w:szCs w:val="20"/>
-          </w:rPr>
-          <w:t>R.E. Grant Consultants</w:t>
-        </w:r>
-      </w:hyperlink>
-      <w:r>
-        <w:rPr>
-          <w:sz w:val="20"/>
-          <w:szCs w:val="20"/>
-        </w:rPr>
-        <w:t xml:space="preserve">, Kingston, Ontario, Canada. </w:t>
-      </w:r>
-      <w:r>
-        <w:rPr>
-          <w:sz w:val="20"/>
-          <w:szCs w:val="20"/>
-        </w:rPr>
-        <w:br/>
-      </w:r>
-      <w:r>
-        <w:rPr>
-          <w:sz w:val="20"/>
-          <w:szCs w:val="20"/>
-        </w:rPr>
-        <w:tab/>
-        <w:t xml:space="preserve">Challenges: </w:t>
-      </w:r>
-      <w:r>
-        <w:rPr>
-          <w:sz w:val="20"/>
-          <w:szCs w:val="20"/>
-        </w:rPr>
-        <w:t>Design and development of a CUDA microbenchmark for Rockport Networks</w:t>
-      </w:r>
-      <w:r>
-        <w:rPr>
-          <w:sz w:val="20"/>
-          <w:szCs w:val="20"/>
-        </w:rPr>
-        <w:t xml:space="preserve"> </w:t>
-      </w:r>
-      <w:r>
-        <w:rPr>
-          <w:sz w:val="20"/>
-          <w:szCs w:val="20"/>
-        </w:rPr>
-        <w:br/>
-      </w:r>
-      <w:r>
-        <w:rPr>
-          <w:sz w:val="20"/>
-          <w:szCs w:val="20"/>
-        </w:rPr>
-        <w:tab/>
-        <w:t>(CERIO) systems.</w:t>
-      </w:r>
-    </w:p>
-    <w:p>
-      <w:pPr>
-        <w:tabs>
-          <w:tab w:val="left" w:pos="1170"/>
-        </w:tabs>
-        <w:spacing w:after="0" w:line="240" w:lineRule="auto"/>
-        <w:ind w:left="90" w:right="3150"/>
-        <w:rPr>
-          <w:sz w:val="20"/>
-          <w:szCs w:val="20"/>
-        </w:rPr>
-      </w:pPr>
-    </w:p>
-    <w:p>
-      <w:pPr>
-        <w:tabs>
-          <w:tab w:val="left" w:pos="1170"/>
-        </w:tabs>
-        <w:spacing w:after="0" w:line="240" w:lineRule="auto"/>
-        <w:ind w:left="90" w:right="3150"/>
-        <w:rPr>
-          <w:b/>
-          <w:bCs/>
-          <w:sz w:val="20"/>
-          <w:szCs w:val="20"/>
-        </w:rPr>
-      </w:pPr>
-      <w:r>
-        <w:rPr>
-          <w:sz w:val="20"/>
-          <w:szCs w:val="20"/>
-        </w:rPr>
-        <w:t>2022</w:t>
-      </w:r>
-      <w:r>
-        <w:rPr>
-          <w:sz w:val="20"/>
-          <w:szCs w:val="20"/>
-        </w:rPr>
-        <w:t>-Now</w:t>
-      </w:r>
-      <w:r>
-        <w:rPr>
-          <w:sz w:val="20"/>
-          <w:szCs w:val="20"/>
-        </w:rPr>
-        <w:tab/>
-      </w:r>
-      <w:r>
-        <w:rPr>
-          <w:b/>
-          <w:bCs/>
-          <w:sz w:val="20"/>
-          <w:szCs w:val="20"/>
-        </w:rPr>
-        <w:t>GPU Software Engineer</w:t>
-      </w:r>
-    </w:p>
-    <w:p>
-      <w:pPr>
-        <w:tabs>
-          <w:tab w:val="left" w:pos="1170"/>
-        </w:tabs>
-        <w:spacing w:after="0" w:line="240" w:lineRule="auto"/>
-        <w:ind w:left="90" w:right="3150"/>
-        <w:rPr>
-          <w:i/>
-          <w:iCs/>
-          <w:sz w:val="20"/>
-          <w:szCs w:val="20"/>
-        </w:rPr>
-      </w:pPr>
-      <w:r>
-        <w:rPr>
-          <w:sz w:val="20"/>
-          <w:szCs w:val="20"/>
-        </w:rPr>
-        <w:tab/>
-        <w:t xml:space="preserve">Part-time; </w:t>
-      </w:r>
-      <w:bookmarkStart w:id="1" w:name="_Hlk114424398"/>
-      <w:r>
-        <w:rPr>
-          <w:sz w:val="20"/>
-          <w:szCs w:val="20"/>
-        </w:rPr>
-        <w:t xml:space="preserve">at </w:t>
-      </w:r>
-      <w:hyperlink r:id="rId25" w:history="1">
         <w:r>
           <w:rPr>
             <w:rStyle w:val="Hyperlink"/>
@@ -7019,28 +7079,7 @@
           <w:szCs w:val="20"/>
         </w:rPr>
         <w:tab/>
-        <w:t xml:space="preserve">Achievement: </w:t>
-      </w:r>
-      <w:r>
-        <w:rPr>
-          <w:sz w:val="20"/>
-          <w:szCs w:val="20"/>
-        </w:rPr>
-        <w:t>Port</w:t>
-      </w:r>
-      <w:r>
-        <w:rPr>
-          <w:sz w:val="20"/>
-          <w:szCs w:val="20"/>
-        </w:rPr>
-        <w:t xml:space="preserve"> LeGendre Pair (length 45) algorithm</w:t>
-      </w:r>
-      <w:r>
-        <w:rPr>
-          <w:sz w:val="20"/>
-          <w:szCs w:val="20"/>
-        </w:rPr>
-        <w:t xml:space="preserve"> to </w:t>
+        <w:t xml:space="preserve">Achievement: Port </w:t>
       </w:r>
       <w:proofErr w:type="spellStart"/>
       <w:r>
@@ -7048,6 +7087,22 @@
           <w:sz w:val="20"/>
           <w:szCs w:val="20"/>
         </w:rPr>
+        <w:t>LeGendre</w:t>
+      </w:r>
+      <w:proofErr w:type="spellEnd"/>
+      <w:r>
+        <w:rPr>
+          <w:sz w:val="20"/>
+          <w:szCs w:val="20"/>
+        </w:rPr>
+        <w:t xml:space="preserve"> Pair (length 45) algorithm to </w:t>
+      </w:r>
+      <w:proofErr w:type="spellStart"/>
+      <w:r>
+        <w:rPr>
+          <w:sz w:val="20"/>
+          <w:szCs w:val="20"/>
+        </w:rPr>
         <w:t>WebGPU</w:t>
       </w:r>
       <w:proofErr w:type="spellEnd"/>
@@ -7056,14 +7111,7 @@
           <w:sz w:val="20"/>
           <w:szCs w:val="20"/>
         </w:rPr>
-        <w:t xml:space="preserve"> with</w:t>
-      </w:r>
-      <w:r>
-        <w:rPr>
-          <w:sz w:val="20"/>
-          <w:szCs w:val="20"/>
-        </w:rPr>
-        <w:t xml:space="preserve"> +700x speedup</w:t>
+        <w:t xml:space="preserve"> with +700x speedup</w:t>
       </w:r>
     </w:p>
     <w:p>
@@ -7073,6 +7121,127 @@
         </w:tabs>
         <w:spacing w:after="0" w:line="240" w:lineRule="auto"/>
         <w:ind w:left="90" w:right="3150"/>
+        <w:rPr>
+          <w:sz w:val="20"/>
+          <w:szCs w:val="20"/>
+        </w:rPr>
+      </w:pPr>
+    </w:p>
+    <w:p>
+      <w:pPr>
+        <w:tabs>
+          <w:tab w:val="left" w:pos="1170"/>
+        </w:tabs>
+        <w:spacing w:after="0" w:line="240" w:lineRule="auto"/>
+        <w:ind w:left="90" w:right="3150"/>
+        <w:rPr>
+          <w:b/>
+          <w:bCs/>
+          <w:sz w:val="20"/>
+          <w:szCs w:val="20"/>
+        </w:rPr>
+      </w:pPr>
+      <w:r>
+        <w:rPr>
+          <w:sz w:val="20"/>
+          <w:szCs w:val="20"/>
+        </w:rPr>
+        <w:t>2023-Now</w:t>
+      </w:r>
+      <w:r>
+        <w:rPr>
+          <w:sz w:val="20"/>
+          <w:szCs w:val="20"/>
+        </w:rPr>
+        <w:tab/>
+      </w:r>
+      <w:r>
+        <w:rPr>
+          <w:b/>
+          <w:bCs/>
+          <w:sz w:val="20"/>
+          <w:szCs w:val="20"/>
+        </w:rPr>
+        <w:t>CUDA Developer</w:t>
+      </w:r>
+    </w:p>
+    <w:p>
+      <w:pPr>
+        <w:tabs>
+          <w:tab w:val="left" w:pos="1170"/>
+        </w:tabs>
+        <w:spacing w:after="0" w:line="240" w:lineRule="auto"/>
+        <w:ind w:left="90" w:right="3150"/>
+        <w:rPr>
+          <w:i/>
+          <w:iCs/>
+          <w:sz w:val="20"/>
+          <w:szCs w:val="20"/>
+        </w:rPr>
+      </w:pPr>
+      <w:r>
+        <w:rPr>
+          <w:sz w:val="20"/>
+          <w:szCs w:val="20"/>
+        </w:rPr>
+        <w:tab/>
+        <w:t xml:space="preserve">Part-time; at </w:t>
+      </w:r>
+      <w:hyperlink r:id="rId25" w:history="1">
+        <w:r>
+          <w:rPr>
+            <w:rStyle w:val="Hyperlink"/>
+            <w:sz w:val="20"/>
+            <w:szCs w:val="20"/>
+          </w:rPr>
+          <w:t>R.E. Grant Consultants</w:t>
+        </w:r>
+      </w:hyperlink>
+      <w:r>
+        <w:rPr>
+          <w:sz w:val="20"/>
+          <w:szCs w:val="20"/>
+        </w:rPr>
+        <w:t xml:space="preserve">, Kingston, Ontario, Canada. </w:t>
+      </w:r>
+      <w:r>
+        <w:rPr>
+          <w:sz w:val="20"/>
+          <w:szCs w:val="20"/>
+        </w:rPr>
+        <w:br/>
+      </w:r>
+      <w:r>
+        <w:rPr>
+          <w:sz w:val="20"/>
+          <w:szCs w:val="20"/>
+        </w:rPr>
+        <w:tab/>
+        <w:t xml:space="preserve">Challenges: Design and development of a CUDA microbenchmark for Rockport Networks </w:t>
+      </w:r>
+      <w:r>
+        <w:rPr>
+          <w:sz w:val="20"/>
+          <w:szCs w:val="20"/>
+        </w:rPr>
+        <w:br/>
+      </w:r>
+      <w:r>
+        <w:rPr>
+          <w:sz w:val="20"/>
+          <w:szCs w:val="20"/>
+        </w:rPr>
+        <w:tab/>
+        <w:t>(CERIO) systems.</w:t>
+      </w:r>
+    </w:p>
+    <w:p>
+      <w:pPr>
+        <w:tabs>
+          <w:tab w:val="left" w:pos="1170"/>
+        </w:tabs>
+        <w:spacing w:after="0" w:line="240" w:lineRule="auto"/>
+        <w:ind w:right="3150"/>
         <w:rPr>
           <w:sz w:val="20"/>
           <w:szCs w:val="20"/>
@@ -7500,172 +7669,6 @@
       </w:pPr>
       <w:r>
         <w:rPr>
-          <w:sz w:val="20"/>
-          <w:szCs w:val="20"/>
-        </w:rPr>
-        <w:t>2016-17</w:t>
-      </w:r>
-      <w:r>
-        <w:rPr>
-          <w:i/>
-          <w:iCs/>
-          <w:sz w:val="20"/>
-          <w:szCs w:val="20"/>
-        </w:rPr>
-        <w:tab/>
-      </w:r>
-      <w:r>
-        <w:rPr>
-          <w:b/>
-          <w:bCs/>
-          <w:sz w:val="20"/>
-          <w:szCs w:val="20"/>
-        </w:rPr>
-        <w:t xml:space="preserve">Servers administrator, </w:t>
-      </w:r>
-      <w:r>
-        <w:rPr>
-          <w:b/>
-          <w:bCs/>
-          <w:sz w:val="20"/>
-          <w:szCs w:val="20"/>
-        </w:rPr>
-        <w:t xml:space="preserve">Data Visualization </w:t>
-      </w:r>
-      <w:r>
-        <w:rPr>
-          <w:b/>
-          <w:bCs/>
-          <w:sz w:val="20"/>
-          <w:szCs w:val="20"/>
-        </w:rPr>
-        <w:t>and Java backend developer</w:t>
-      </w:r>
-      <w:r>
-        <w:rPr>
-          <w:rStyle w:val="Hyperlink"/>
-          <w:b/>
-          <w:bCs/>
-          <w:sz w:val="20"/>
-          <w:szCs w:val="20"/>
-        </w:rPr>
-        <w:t xml:space="preserve"> </w:t>
-      </w:r>
-    </w:p>
-    <w:p>
-      <w:pPr>
-        <w:tabs>
-          <w:tab w:val="left" w:pos="1170"/>
-        </w:tabs>
-        <w:spacing w:line="240" w:lineRule="auto"/>
-        <w:ind w:left="1170" w:right="3150"/>
-        <w:rPr>
-          <w:sz w:val="20"/>
-          <w:szCs w:val="20"/>
-        </w:rPr>
-      </w:pPr>
-      <w:r>
-        <w:rPr>
-          <w:sz w:val="20"/>
-          <w:szCs w:val="20"/>
-        </w:rPr>
-        <w:t xml:space="preserve">Full-time; at </w:t>
-      </w:r>
-      <w:hyperlink r:id="rId27" w:history="1">
-        <w:r>
-          <w:rPr>
-            <w:rStyle w:val="Hyperlink"/>
-            <w:i/>
-            <w:iCs/>
-            <w:color w:val="auto"/>
-            <w:sz w:val="20"/>
-            <w:szCs w:val="20"/>
-            <w:u w:val="none"/>
-          </w:rPr>
-          <w:t>Aria Hamrah Samaneh</w:t>
-        </w:r>
-      </w:hyperlink>
-      <w:r>
-        <w:rPr>
-          <w:sz w:val="20"/>
-          <w:szCs w:val="20"/>
-        </w:rPr>
-        <w:t xml:space="preserve">, </w:t>
-      </w:r>
-      <w:r>
-        <w:rPr>
-          <w:i/>
-          <w:iCs/>
-          <w:sz w:val="20"/>
-          <w:szCs w:val="20"/>
-        </w:rPr>
-        <w:t>Shiraz</w:t>
-      </w:r>
-      <w:r>
-        <w:rPr>
-          <w:i/>
-          <w:iCs/>
-          <w:sz w:val="20"/>
-          <w:szCs w:val="20"/>
-        </w:rPr>
-        <w:t xml:space="preserve"> Section, Software Group, Shiraz, Iran.</w:t>
-      </w:r>
-      <w:r>
-        <w:rPr>
-          <w:sz w:val="20"/>
-          <w:szCs w:val="20"/>
-        </w:rPr>
-        <w:t xml:space="preserve"> </w:t>
-      </w:r>
-      <w:r>
-        <w:rPr>
-          <w:sz w:val="20"/>
-          <w:szCs w:val="20"/>
-        </w:rPr>
-        <w:t>Challenges: Data</w:t>
-      </w:r>
-      <w:r>
-        <w:rPr>
-          <w:sz w:val="20"/>
-          <w:szCs w:val="20"/>
-        </w:rPr>
-        <w:t xml:space="preserve"> </w:t>
-      </w:r>
-      <w:r>
-        <w:rPr>
-          <w:sz w:val="20"/>
-          <w:szCs w:val="20"/>
-        </w:rPr>
-        <w:t>warehouse research and develop, data visualization with Tableau</w:t>
-      </w:r>
-    </w:p>
-    <w:p>
-      <w:pPr>
-        <w:tabs>
-          <w:tab w:val="left" w:pos="1170"/>
-        </w:tabs>
-        <w:spacing w:line="240" w:lineRule="auto"/>
-        <w:ind w:left="1170" w:right="3150"/>
-        <w:rPr>
-          <w:sz w:val="20"/>
-          <w:szCs w:val="20"/>
-        </w:rPr>
-      </w:pPr>
-    </w:p>
-    <w:p>
-      <w:pPr>
-        <w:tabs>
-          <w:tab w:val="left" w:pos="1170"/>
-        </w:tabs>
-        <w:spacing w:after="0" w:line="240" w:lineRule="auto"/>
-        <w:ind w:left="90" w:right="3150"/>
-        <w:rPr>
-          <w:sz w:val="20"/>
-          <w:szCs w:val="20"/>
-        </w:rPr>
-      </w:pPr>
-      <w:r>
-        <w:rPr>
           <w:noProof/>
           <w:sz w:val="20"/>
           <w:szCs w:val="20"/>
@@ -7674,15 +7677,15 @@
         <mc:AlternateContent>
           <mc:Choice Requires="wpg">
             <w:drawing>
-              <wp:anchor distT="0" distB="0" distL="114300" distR="114300" simplePos="0" relativeHeight="251726848" behindDoc="0" locked="0" layoutInCell="1" allowOverlap="1" wp14:anchorId="1D88C867" wp14:editId="7352CC32">
+              <wp:anchor distT="0" distB="0" distL="114300" distR="114300" simplePos="0" relativeHeight="251726848" behindDoc="0" locked="0" layoutInCell="1" allowOverlap="1" wp14:anchorId="1D88C867" wp14:editId="368278C6">
                 <wp:simplePos x="0" y="0"/>
                 <wp:positionH relativeFrom="column">
-                  <wp:posOffset>5353685</wp:posOffset>
+                  <wp:posOffset>5335719</wp:posOffset>
                 </wp:positionH>
                 <wp:positionV relativeFrom="paragraph">
-                  <wp:posOffset>-165958</wp:posOffset>
+                  <wp:posOffset>-161999</wp:posOffset>
                 </wp:positionV>
-                <wp:extent cx="2156130" cy="10045700"/>
+                <wp:extent cx="2155825" cy="10045700"/>
                 <wp:effectExtent l="0" t="0" r="0" b="0"/>
                 <wp:wrapNone/>
                 <wp:docPr id="8" name="Group 8"/>
@@ -7694,7 +7697,7 @@
                       <wpg:grpSpPr>
                         <a:xfrm>
                           <a:off x="0" y="0"/>
-                          <a:ext cx="2156130" cy="10045700"/>
+                          <a:ext cx="2155825" cy="10045700"/>
                           <a:chOff x="6682" y="0"/>
                           <a:chExt cx="2156653" cy="10045858"/>
                         </a:xfrm>
@@ -8821,14 +8824,7 @@
                                   <w:sz w:val="20"/>
                                   <w:szCs w:val="20"/>
                                 </w:rPr>
-                                <w:t>202</w:t>
-                              </w:r>
-                              <w:r>
-                                <w:rPr>
-                                  <w:sz w:val="20"/>
-                                  <w:szCs w:val="20"/>
-                                </w:rPr>
-                                <w:t xml:space="preserve">3, </w:t>
+                                <w:t xml:space="preserve">2023, </w:t>
                               </w:r>
                               <w:r>
                                 <w:rPr>
@@ -8972,7 +8968,7 @@
                                 </w:rPr>
                                 <w:t xml:space="preserve"> at </w:t>
                               </w:r>
-                              <w:hyperlink r:id="rId28" w:history="1">
+                              <w:hyperlink r:id="rId27" w:history="1">
                                 <w:r>
                                   <w:rPr>
                                     <w:rStyle w:val="Hyperlink"/>
@@ -8989,7 +8985,7 @@
                                 </w:rPr>
                                 <w:t xml:space="preserve"> at Queen’s Podcast, produced by </w:t>
                               </w:r>
-                              <w:hyperlink r:id="rId29" w:history="1">
+                              <w:hyperlink r:id="rId28" w:history="1">
                                 <w:r>
                                   <w:rPr>
                                     <w:rStyle w:val="Hyperlink"/>
@@ -9006,7 +9002,7 @@
                                 </w:rPr>
                                 <w:t xml:space="preserve"> and </w:t>
                               </w:r>
-                              <w:hyperlink r:id="rId30" w:history="1">
+                              <w:hyperlink r:id="rId29" w:history="1">
                                 <w:r>
                                   <w:rPr>
                                     <w:rStyle w:val="Hyperlink"/>
@@ -9081,7 +9077,7 @@
                                 </w:rPr>
                                 <w:t xml:space="preserve"> Bakery (</w:t>
                               </w:r>
-                              <w:hyperlink r:id="rId31" w:history="1">
+                              <w:hyperlink r:id="rId30" w:history="1">
                                 <w:r>
                                   <w:rPr>
                                     <w:rStyle w:val="Hyperlink"/>
@@ -9167,7 +9163,7 @@
                                 </w:rPr>
                                 <w:t>Break Time in University (</w:t>
                               </w:r>
-                              <w:hyperlink r:id="rId32" w:history="1">
+                              <w:hyperlink r:id="rId31" w:history="1">
                                 <w:r>
                                   <w:rPr>
                                     <w:rStyle w:val="Hyperlink"/>
@@ -9412,7 +9408,7 @@
           </mc:Choice>
           <mc:Fallback>
             <w:pict>
-              <v:group w14:anchorId="1D88C867" id="Group 8" o:spid="_x0000_s1080" style="position:absolute;left:0;text-align:left;margin-left:421.55pt;margin-top:-13.05pt;width:169.75pt;height:791pt;z-index:251726848;mso-width-relative:margin" coordorigin="66" coordsize="21566,100458" o:gfxdata="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">
+              <v:group w14:anchorId="1D88C867" id="Group 8" o:spid="_x0000_s1080" style="position:absolute;left:0;text-align:left;margin-left:420.15pt;margin-top:-12.75pt;width:169.75pt;height:791pt;z-index:251726848;mso-width-relative:margin" coordorigin="66" coordsize="21566,100458" o:gfxdata="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">
                 <v:group id="Group 2" o:spid="_x0000_s1081" style="position:absolute;left:79;width:21554;height:100458" coordorigin="94,49054" coordsize="21557,100460" o:gfxdata="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">
                   <v:rect id="Rectangle 321" o:spid="_x0000_s1082" style="position:absolute;left:-39418;top:88608;width:100421;height:21393;rotation:-90;visibility:visible;mso-wrap-style:square;v-text-anchor:middle" o:gfxdata="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" fillcolor="#d5dce4 [671]" stroked="f" strokeweight=".5pt"/>
                   <v:rect id="Rectangle 333" o:spid="_x0000_s1083" style="position:absolute;left:172;top:49054;width:21479;height:3016;visibility:visible;mso-wrap-style:square;v-text-anchor:middle" o:gfxdata="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" fillcolor="#8496b0 [1951]" stroked="f" strokeweight="1.5pt">
@@ -10340,14 +10336,7 @@
                             <w:sz w:val="20"/>
                             <w:szCs w:val="20"/>
                           </w:rPr>
-                          <w:t>202</w:t>
-                        </w:r>
-                        <w:r>
-                          <w:rPr>
-                            <w:sz w:val="20"/>
-                            <w:szCs w:val="20"/>
-                          </w:rPr>
-                          <w:t xml:space="preserve">3, </w:t>
+                          <w:t xml:space="preserve">2023, </w:t>
                         </w:r>
                         <w:r>
                           <w:rPr>
@@ -10491,7 +10480,7 @@
                           </w:rPr>
                           <w:t xml:space="preserve"> at </w:t>
                         </w:r>
-                        <w:hyperlink r:id="rId33" w:history="1">
+                        <w:hyperlink r:id="rId32" w:history="1">
                           <w:r>
                             <w:rPr>
                               <w:rStyle w:val="Hyperlink"/>
@@ -10508,7 +10497,7 @@
                           </w:rPr>
                           <w:t xml:space="preserve"> at Queen’s Podcast, produced by </w:t>
                         </w:r>
-                        <w:hyperlink r:id="rId34" w:history="1">
+                        <w:hyperlink r:id="rId33" w:history="1">
                           <w:r>
                             <w:rPr>
                               <w:rStyle w:val="Hyperlink"/>
@@ -10525,7 +10514,7 @@
                           </w:rPr>
                           <w:t xml:space="preserve"> and </w:t>
                         </w:r>
-                        <w:hyperlink r:id="rId35" w:history="1">
+                        <w:hyperlink r:id="rId34" w:history="1">
                           <w:r>
                             <w:rPr>
                               <w:rStyle w:val="Hyperlink"/>
@@ -10600,7 +10589,7 @@
                           </w:rPr>
                           <w:t xml:space="preserve"> Bakery (</w:t>
                         </w:r>
-                        <w:hyperlink r:id="rId36" w:history="1">
+                        <w:hyperlink r:id="rId35" w:history="1">
                           <w:r>
                             <w:rPr>
                               <w:rStyle w:val="Hyperlink"/>
@@ -10686,7 +10675,7 @@
                           </w:rPr>
                           <w:t>Break Time in University (</w:t>
                         </w:r>
-                        <w:hyperlink r:id="rId37" w:history="1">
+                        <w:hyperlink r:id="rId36" w:history="1">
                           <w:r>
                             <w:rPr>
                               <w:rStyle w:val="Hyperlink"/>
@@ -10924,35 +10913,160 @@
           <w:sz w:val="20"/>
           <w:szCs w:val="20"/>
         </w:rPr>
-        <w:t>2</w:t>
-      </w:r>
-      <w:r>
-        <w:rPr>
-          <w:sz w:val="20"/>
-          <w:szCs w:val="20"/>
-        </w:rPr>
-        <w:t>01</w:t>
-      </w:r>
-      <w:r>
-        <w:rPr>
-          <w:sz w:val="20"/>
-          <w:szCs w:val="20"/>
-        </w:rPr>
-        <w:t>5</w:t>
-      </w:r>
-      <w:r>
-        <w:rPr>
-          <w:sz w:val="20"/>
-          <w:szCs w:val="20"/>
-        </w:rPr>
-        <w:t>-1</w:t>
-      </w:r>
-      <w:r>
-        <w:rPr>
-          <w:sz w:val="20"/>
-          <w:szCs w:val="20"/>
-        </w:rPr>
-        <w:t>6</w:t>
+        <w:t>2016-17</w:t>
+      </w:r>
+      <w:r>
+        <w:rPr>
+          <w:i/>
+          <w:iCs/>
+          <w:sz w:val="20"/>
+          <w:szCs w:val="20"/>
+        </w:rPr>
+        <w:tab/>
+      </w:r>
+      <w:r>
+        <w:rPr>
+          <w:b/>
+          <w:bCs/>
+          <w:sz w:val="20"/>
+          <w:szCs w:val="20"/>
+        </w:rPr>
+        <w:t xml:space="preserve">Servers administrator, </w:t>
+      </w:r>
+      <w:r>
+        <w:rPr>
+          <w:b/>
+          <w:bCs/>
+          <w:sz w:val="20"/>
+          <w:szCs w:val="20"/>
+        </w:rPr>
+        <w:t xml:space="preserve">Data Visualization </w:t>
+      </w:r>
+      <w:r>
+        <w:rPr>
+          <w:b/>
+          <w:bCs/>
+          <w:sz w:val="20"/>
+          <w:szCs w:val="20"/>
+        </w:rPr>
+        <w:t>and Java backend developer</w:t>
+      </w:r>
+      <w:r>
+        <w:rPr>
+          <w:rStyle w:val="Hyperlink"/>
+          <w:b/>
+          <w:bCs/>
+          <w:sz w:val="20"/>
+          <w:szCs w:val="20"/>
+        </w:rPr>
+        <w:t xml:space="preserve"> </w:t>
+      </w:r>
+    </w:p>
+    <w:p>
+      <w:pPr>
+        <w:tabs>
+          <w:tab w:val="left" w:pos="1170"/>
+        </w:tabs>
+        <w:spacing w:line="240" w:lineRule="auto"/>
+        <w:ind w:left="1170" w:right="3150"/>
+        <w:rPr>
+          <w:sz w:val="20"/>
+          <w:szCs w:val="20"/>
+        </w:rPr>
+      </w:pPr>
+      <w:r>
+        <w:rPr>
+          <w:sz w:val="20"/>
+          <w:szCs w:val="20"/>
+        </w:rPr>
+        <w:t xml:space="preserve">Full-time; at </w:t>
+      </w:r>
+      <w:hyperlink r:id="rId37" w:history="1">
+        <w:r>
+          <w:rPr>
+            <w:rStyle w:val="Hyperlink"/>
+            <w:i/>
+            <w:iCs/>
+            <w:color w:val="auto"/>
+            <w:sz w:val="20"/>
+            <w:szCs w:val="20"/>
+            <w:u w:val="none"/>
+          </w:rPr>
+          <w:t>Aria Hamrah Samaneh</w:t>
+        </w:r>
+      </w:hyperlink>
+      <w:r>
+        <w:rPr>
+          <w:sz w:val="20"/>
+          <w:szCs w:val="20"/>
+        </w:rPr>
+        <w:t xml:space="preserve">, </w:t>
+      </w:r>
+      <w:r>
+        <w:rPr>
+          <w:i/>
+          <w:iCs/>
+          <w:sz w:val="20"/>
+          <w:szCs w:val="20"/>
+        </w:rPr>
+        <w:t>Shiraz</w:t>
+      </w:r>
+      <w:r>
+        <w:rPr>
+          <w:i/>
+          <w:iCs/>
+          <w:sz w:val="20"/>
+          <w:szCs w:val="20"/>
+        </w:rPr>
+        <w:t xml:space="preserve"> Section, Software Group, Shiraz, Iran.</w:t>
+      </w:r>
+      <w:r>
+        <w:rPr>
+          <w:sz w:val="20"/>
+          <w:szCs w:val="20"/>
+        </w:rPr>
+        <w:t xml:space="preserve"> </w:t>
+      </w:r>
+      <w:r>
+        <w:rPr>
+          <w:sz w:val="20"/>
+          <w:szCs w:val="20"/>
+        </w:rPr>
+        <w:t>Challenges: Data</w:t>
+      </w:r>
+      <w:r>
+        <w:rPr>
+          <w:sz w:val="20"/>
+          <w:szCs w:val="20"/>
+        </w:rPr>
+        <w:t xml:space="preserve"> </w:t>
+      </w:r>
+      <w:r>
+        <w:rPr>
+          <w:sz w:val="20"/>
+          <w:szCs w:val="20"/>
+        </w:rPr>
+        <w:t>warehouse research and develop, data visualization with Tableau</w:t>
+      </w:r>
+    </w:p>
+    <w:p>
+      <w:pPr>
+        <w:tabs>
+          <w:tab w:val="left" w:pos="1170"/>
+        </w:tabs>
+        <w:spacing w:after="0" w:line="240" w:lineRule="auto"/>
+        <w:ind w:left="90" w:right="3150"/>
+        <w:rPr>
+          <w:sz w:val="20"/>
+          <w:szCs w:val="20"/>
+        </w:rPr>
+      </w:pPr>
+      <w:r>
+        <w:rPr>
+          <w:sz w:val="20"/>
+          <w:szCs w:val="20"/>
+        </w:rPr>
+        <w:t>2015-16</w:t>
       </w:r>
       <w:r>
         <w:rPr>
@@ -11304,7 +11418,7 @@
               </wp:anchor>
             </w:drawing>
           </mc:Choice>
-          <mc:Fallback xmlns:w16du="http://schemas.microsoft.com/office/word/2023/wordml/word16du">
+          <mc:Fallback>
             <w:pict>
               <v:rect w14:anchorId="55991E5F" id="Rectangle 320" o:spid="_x0000_s1026" style="position:absolute;margin-left:-.7pt;margin-top:5.1pt;width:50.4pt;height:2.15pt;z-index:251644928;visibility:visible;mso-wrap-style:square;mso-width-percent:0;mso-height-percent:0;mso-wrap-distance-left:9pt;mso-wrap-distance-top:0;mso-wrap-distance-right:9pt;mso-wrap-distance-bottom:0;mso-position-horizontal:absolute;mso-position-horizontal-relative:text;mso-position-vertical:absolute;mso-position-vertical-relative:text;mso-width-percent:0;mso-height-percent:0;mso-width-relative:margin;mso-height-relative:margin;v-text-anchor:middle" o:gfxdata="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" fillcolor="#5b9bd5 [3204]" strokecolor="#1f4d78 [1604]" strokeweight="1pt"/>
             </w:pict>
@@ -11956,978 +12070,6 @@
           <w:spacing w:val="5"/>
         </w:rPr>
       </w:pPr>
-      <w:r>
-        <w:rPr>
-          <w:i/>
-          <w:iCs/>
-          <w:noProof/>
-          <w:sz w:val="20"/>
-          <w:szCs w:val="20"/>
-        </w:rPr>
-        <mc:AlternateContent>
-          <mc:Choice Requires="wps">
-            <w:drawing>
-              <wp:anchor distT="45720" distB="45720" distL="114300" distR="114300" simplePos="0" relativeHeight="251654144" behindDoc="1" locked="0" layoutInCell="1" allowOverlap="1" wp14:anchorId="3BD58990" wp14:editId="7D31A0F1">
-                <wp:simplePos x="0" y="0"/>
-                <wp:positionH relativeFrom="column">
-                  <wp:posOffset>5346065</wp:posOffset>
-                </wp:positionH>
-                <wp:positionV relativeFrom="page">
-                  <wp:posOffset>329565</wp:posOffset>
-                </wp:positionV>
-                <wp:extent cx="2139949" cy="9700894"/>
-                <wp:effectExtent l="0" t="0" r="0" b="0"/>
-                <wp:wrapNone/>
-                <wp:docPr id="322" name="Text Box 2"/>
-                <wp:cNvGraphicFramePr>
-                  <a:graphicFrameLocks xmlns:a="http://schemas.openxmlformats.org/drawingml/2006/main"/>
-                </wp:cNvGraphicFramePr>
-                <a:graphic xmlns:a="http://schemas.openxmlformats.org/drawingml/2006/main">
-                  <a:graphicData uri="http://schemas.microsoft.com/office/word/2010/wordprocessingShape">
-                    <wps:wsp>
-                      <wps:cNvSpPr txBox="1">
-                        <a:spLocks noChangeArrowheads="1"/>
-                      </wps:cNvSpPr>
-                      <wps:spPr bwMode="auto">
-                        <a:xfrm>
-                          <a:off x="0" y="0"/>
-                          <a:ext cx="2139949" cy="9700894"/>
-                        </a:xfrm>
-                        <a:prstGeom prst="rect">
-                          <a:avLst/>
-                        </a:prstGeom>
-                        <a:noFill/>
-                        <a:ln w="9525">
-                          <a:noFill/>
-                          <a:miter lim="800000"/>
-                          <a:headEnd/>
-                          <a:tailEnd/>
-                        </a:ln>
-                      </wps:spPr>
-                      <wps:txbx>
-                        <w:txbxContent>
-                          <w:p>
-                            <w:pPr>
-                              <w:pStyle w:val="ListParagraph"/>
-                              <w:tabs>
-                                <w:tab w:val="left" w:pos="90"/>
-                                <w:tab w:val="right" w:pos="2970"/>
-                              </w:tabs>
-                              <w:spacing w:line="240" w:lineRule="auto"/>
-                              <w:ind w:left="180"/>
-                              <w:rPr>
-                                <w:sz w:val="20"/>
-                                <w:szCs w:val="20"/>
-                              </w:rPr>
-                            </w:pPr>
-                          </w:p>
-                          <w:p>
-                            <w:pPr>
-                              <w:pStyle w:val="ListParagraph"/>
-                              <w:tabs>
-                                <w:tab w:val="left" w:pos="90"/>
-                                <w:tab w:val="right" w:pos="2970"/>
-                              </w:tabs>
-                              <w:spacing w:line="240" w:lineRule="auto"/>
-                              <w:ind w:left="180"/>
-                              <w:rPr>
-                                <w:sz w:val="20"/>
-                                <w:szCs w:val="20"/>
-                              </w:rPr>
-                            </w:pPr>
-                          </w:p>
-                          <w:p>
-                            <w:pPr>
-                              <w:pStyle w:val="ListParagraph"/>
-                              <w:tabs>
-                                <w:tab w:val="left" w:pos="90"/>
-                                <w:tab w:val="right" w:pos="2970"/>
-                              </w:tabs>
-                              <w:spacing w:line="240" w:lineRule="auto"/>
-                              <w:ind w:left="180"/>
-                              <w:rPr>
-                                <w:sz w:val="20"/>
-                                <w:szCs w:val="20"/>
-                              </w:rPr>
-                            </w:pPr>
-                          </w:p>
-                          <w:p>
-                            <w:pPr>
-                              <w:pStyle w:val="ListParagraph"/>
-                              <w:tabs>
-                                <w:tab w:val="left" w:pos="90"/>
-                                <w:tab w:val="right" w:pos="2970"/>
-                              </w:tabs>
-                              <w:spacing w:line="240" w:lineRule="auto"/>
-                              <w:ind w:left="180"/>
-                              <w:rPr>
-                                <w:sz w:val="20"/>
-                                <w:szCs w:val="20"/>
-                              </w:rPr>
-                            </w:pPr>
-                          </w:p>
-                          <w:p>
-                            <w:pPr>
-                              <w:pStyle w:val="ListParagraph"/>
-                              <w:tabs>
-                                <w:tab w:val="left" w:pos="90"/>
-                                <w:tab w:val="right" w:pos="2970"/>
-                              </w:tabs>
-                              <w:spacing w:line="240" w:lineRule="auto"/>
-                              <w:ind w:left="180"/>
-                              <w:rPr>
-                                <w:sz w:val="20"/>
-                                <w:szCs w:val="20"/>
-                              </w:rPr>
-                            </w:pPr>
-                          </w:p>
-                          <w:p>
-                            <w:pPr>
-                              <w:pStyle w:val="ListParagraph"/>
-                              <w:tabs>
-                                <w:tab w:val="left" w:pos="90"/>
-                                <w:tab w:val="right" w:pos="2970"/>
-                              </w:tabs>
-                              <w:spacing w:line="240" w:lineRule="auto"/>
-                              <w:ind w:left="180"/>
-                              <w:rPr>
-                                <w:sz w:val="20"/>
-                                <w:szCs w:val="20"/>
-                              </w:rPr>
-                            </w:pPr>
-                          </w:p>
-                          <w:p>
-                            <w:pPr>
-                              <w:pStyle w:val="ListParagraph"/>
-                              <w:tabs>
-                                <w:tab w:val="left" w:pos="90"/>
-                                <w:tab w:val="right" w:pos="2970"/>
-                              </w:tabs>
-                              <w:spacing w:line="240" w:lineRule="auto"/>
-                              <w:ind w:left="180"/>
-                              <w:rPr>
-                                <w:sz w:val="20"/>
-                                <w:szCs w:val="20"/>
-                              </w:rPr>
-                            </w:pPr>
-                          </w:p>
-                          <w:p>
-                            <w:pPr>
-                              <w:pStyle w:val="ListParagraph"/>
-                              <w:tabs>
-                                <w:tab w:val="left" w:pos="90"/>
-                                <w:tab w:val="right" w:pos="2970"/>
-                              </w:tabs>
-                              <w:spacing w:line="240" w:lineRule="auto"/>
-                              <w:ind w:left="180"/>
-                              <w:rPr>
-                                <w:sz w:val="20"/>
-                                <w:szCs w:val="20"/>
-                              </w:rPr>
-                            </w:pPr>
-                          </w:p>
-                          <w:p>
-                            <w:pPr>
-                              <w:pStyle w:val="ListParagraph"/>
-                              <w:tabs>
-                                <w:tab w:val="left" w:pos="90"/>
-                                <w:tab w:val="right" w:pos="2970"/>
-                              </w:tabs>
-                              <w:spacing w:line="240" w:lineRule="auto"/>
-                              <w:ind w:left="180"/>
-                              <w:rPr>
-                                <w:sz w:val="20"/>
-                                <w:szCs w:val="20"/>
-                              </w:rPr>
-                            </w:pPr>
-                          </w:p>
-                          <w:p>
-                            <w:pPr>
-                              <w:pStyle w:val="ListParagraph"/>
-                              <w:tabs>
-                                <w:tab w:val="left" w:pos="90"/>
-                                <w:tab w:val="right" w:pos="2970"/>
-                              </w:tabs>
-                              <w:spacing w:line="240" w:lineRule="auto"/>
-                              <w:ind w:left="180"/>
-                              <w:rPr>
-                                <w:sz w:val="20"/>
-                                <w:szCs w:val="20"/>
-                              </w:rPr>
-                            </w:pPr>
-                          </w:p>
-                          <w:p>
-                            <w:pPr>
-                              <w:pStyle w:val="ListParagraph"/>
-                              <w:tabs>
-                                <w:tab w:val="left" w:pos="90"/>
-                                <w:tab w:val="right" w:pos="2970"/>
-                              </w:tabs>
-                              <w:spacing w:line="240" w:lineRule="auto"/>
-                              <w:ind w:left="180"/>
-                              <w:rPr>
-                                <w:sz w:val="20"/>
-                                <w:szCs w:val="20"/>
-                              </w:rPr>
-                            </w:pPr>
-                          </w:p>
-                          <w:p>
-                            <w:pPr>
-                              <w:pStyle w:val="ListParagraph"/>
-                              <w:tabs>
-                                <w:tab w:val="left" w:pos="90"/>
-                                <w:tab w:val="right" w:pos="2970"/>
-                              </w:tabs>
-                              <w:spacing w:line="240" w:lineRule="auto"/>
-                              <w:ind w:left="180"/>
-                              <w:rPr>
-                                <w:sz w:val="20"/>
-                                <w:szCs w:val="20"/>
-                              </w:rPr>
-                            </w:pPr>
-                          </w:p>
-                          <w:p>
-                            <w:pPr>
-                              <w:pStyle w:val="ListParagraph"/>
-                              <w:tabs>
-                                <w:tab w:val="left" w:pos="90"/>
-                                <w:tab w:val="right" w:pos="2970"/>
-                              </w:tabs>
-                              <w:spacing w:line="240" w:lineRule="auto"/>
-                              <w:ind w:left="180"/>
-                              <w:rPr>
-                                <w:sz w:val="20"/>
-                                <w:szCs w:val="20"/>
-                              </w:rPr>
-                            </w:pPr>
-                          </w:p>
-                          <w:p>
-                            <w:pPr>
-                              <w:pStyle w:val="ListParagraph"/>
-                              <w:tabs>
-                                <w:tab w:val="left" w:pos="90"/>
-                                <w:tab w:val="right" w:pos="2970"/>
-                              </w:tabs>
-                              <w:spacing w:line="240" w:lineRule="auto"/>
-                              <w:ind w:left="180"/>
-                              <w:rPr>
-                                <w:sz w:val="20"/>
-                                <w:szCs w:val="20"/>
-                              </w:rPr>
-                            </w:pPr>
-                          </w:p>
-                          <w:p>
-                            <w:pPr>
-                              <w:pStyle w:val="ListParagraph"/>
-                              <w:tabs>
-                                <w:tab w:val="left" w:pos="90"/>
-                                <w:tab w:val="right" w:pos="2970"/>
-                              </w:tabs>
-                              <w:spacing w:line="240" w:lineRule="auto"/>
-                              <w:ind w:left="180"/>
-                              <w:rPr>
-                                <w:sz w:val="20"/>
-                                <w:szCs w:val="20"/>
-                              </w:rPr>
-                            </w:pPr>
-                          </w:p>
-                          <w:p>
-                            <w:pPr>
-                              <w:pStyle w:val="ListParagraph"/>
-                              <w:tabs>
-                                <w:tab w:val="left" w:pos="90"/>
-                                <w:tab w:val="right" w:pos="2970"/>
-                              </w:tabs>
-                              <w:spacing w:line="240" w:lineRule="auto"/>
-                              <w:ind w:left="180"/>
-                              <w:rPr>
-                                <w:sz w:val="20"/>
-                                <w:szCs w:val="20"/>
-                              </w:rPr>
-                            </w:pPr>
-                          </w:p>
-                          <w:p>
-                            <w:pPr>
-                              <w:pStyle w:val="ListParagraph"/>
-                              <w:tabs>
-                                <w:tab w:val="left" w:pos="90"/>
-                                <w:tab w:val="right" w:pos="2970"/>
-                              </w:tabs>
-                              <w:spacing w:line="240" w:lineRule="auto"/>
-                              <w:ind w:left="180"/>
-                              <w:rPr>
-                                <w:sz w:val="20"/>
-                                <w:szCs w:val="20"/>
-                              </w:rPr>
-                            </w:pPr>
-                          </w:p>
-                          <w:p>
-                            <w:pPr>
-                              <w:pStyle w:val="ListParagraph"/>
-                              <w:tabs>
-                                <w:tab w:val="left" w:pos="90"/>
-                                <w:tab w:val="right" w:pos="2970"/>
-                              </w:tabs>
-                              <w:spacing w:line="240" w:lineRule="auto"/>
-                              <w:ind w:left="180"/>
-                              <w:rPr>
-                                <w:sz w:val="20"/>
-                                <w:szCs w:val="20"/>
-                              </w:rPr>
-                            </w:pPr>
-                          </w:p>
-                          <w:p>
-                            <w:pPr>
-                              <w:pStyle w:val="ListParagraph"/>
-                              <w:tabs>
-                                <w:tab w:val="left" w:pos="90"/>
-                                <w:tab w:val="right" w:pos="2970"/>
-                              </w:tabs>
-                              <w:spacing w:line="240" w:lineRule="auto"/>
-                              <w:ind w:left="180"/>
-                              <w:rPr>
-                                <w:sz w:val="20"/>
-                                <w:szCs w:val="20"/>
-                              </w:rPr>
-                            </w:pPr>
-                          </w:p>
-                          <w:p>
-                            <w:pPr>
-                              <w:pStyle w:val="ListParagraph"/>
-                              <w:tabs>
-                                <w:tab w:val="left" w:pos="90"/>
-                                <w:tab w:val="right" w:pos="2970"/>
-                              </w:tabs>
-                              <w:spacing w:line="240" w:lineRule="auto"/>
-                              <w:ind w:left="180"/>
-                              <w:rPr>
-                                <w:sz w:val="20"/>
-                                <w:szCs w:val="20"/>
-                              </w:rPr>
-                            </w:pPr>
-                          </w:p>
-                          <w:p>
-                            <w:pPr>
-                              <w:pStyle w:val="ListParagraph"/>
-                              <w:tabs>
-                                <w:tab w:val="left" w:pos="90"/>
-                                <w:tab w:val="right" w:pos="2970"/>
-                              </w:tabs>
-                              <w:spacing w:line="240" w:lineRule="auto"/>
-                              <w:ind w:left="180"/>
-                              <w:rPr>
-                                <w:sz w:val="20"/>
-                                <w:szCs w:val="20"/>
-                              </w:rPr>
-                            </w:pPr>
-                          </w:p>
-                          <w:p>
-                            <w:pPr>
-                              <w:pStyle w:val="ListParagraph"/>
-                              <w:tabs>
-                                <w:tab w:val="left" w:pos="90"/>
-                                <w:tab w:val="right" w:pos="2970"/>
-                              </w:tabs>
-                              <w:spacing w:line="240" w:lineRule="auto"/>
-                              <w:ind w:left="180"/>
-                              <w:rPr>
-                                <w:sz w:val="20"/>
-                                <w:szCs w:val="20"/>
-                              </w:rPr>
-                            </w:pPr>
-                          </w:p>
-                          <w:p>
-                            <w:pPr>
-                              <w:pStyle w:val="ListParagraph"/>
-                              <w:tabs>
-                                <w:tab w:val="left" w:pos="90"/>
-                                <w:tab w:val="right" w:pos="2970"/>
-                              </w:tabs>
-                              <w:spacing w:line="240" w:lineRule="auto"/>
-                              <w:ind w:left="180"/>
-                              <w:rPr>
-                                <w:sz w:val="20"/>
-                                <w:szCs w:val="20"/>
-                              </w:rPr>
-                            </w:pPr>
-                          </w:p>
-                          <w:p>
-                            <w:pPr>
-                              <w:pStyle w:val="ListParagraph"/>
-                              <w:tabs>
-                                <w:tab w:val="left" w:pos="90"/>
-                                <w:tab w:val="right" w:pos="2970"/>
-                              </w:tabs>
-                              <w:spacing w:line="240" w:lineRule="auto"/>
-                              <w:ind w:left="180"/>
-                              <w:rPr>
-                                <w:sz w:val="20"/>
-                                <w:szCs w:val="20"/>
-                              </w:rPr>
-                            </w:pPr>
-                          </w:p>
-                          <w:p>
-                            <w:pPr>
-                              <w:pStyle w:val="ListParagraph"/>
-                              <w:tabs>
-                                <w:tab w:val="left" w:pos="90"/>
-                                <w:tab w:val="right" w:pos="2970"/>
-                              </w:tabs>
-                              <w:spacing w:line="240" w:lineRule="auto"/>
-                              <w:ind w:left="180"/>
-                              <w:rPr>
-                                <w:sz w:val="20"/>
-                                <w:szCs w:val="20"/>
-                              </w:rPr>
-                            </w:pPr>
-                          </w:p>
-                          <w:p>
-                            <w:pPr>
-                              <w:pStyle w:val="ListParagraph"/>
-                              <w:tabs>
-                                <w:tab w:val="left" w:pos="90"/>
-                                <w:tab w:val="right" w:pos="2970"/>
-                              </w:tabs>
-                              <w:spacing w:line="240" w:lineRule="auto"/>
-                              <w:ind w:left="180"/>
-                              <w:rPr>
-                                <w:sz w:val="20"/>
-                                <w:szCs w:val="20"/>
-                              </w:rPr>
-                            </w:pPr>
-                          </w:p>
-                          <w:p>
-                            <w:pPr>
-                              <w:pStyle w:val="ListParagraph"/>
-                              <w:tabs>
-                                <w:tab w:val="left" w:pos="90"/>
-                                <w:tab w:val="right" w:pos="2970"/>
-                              </w:tabs>
-                              <w:spacing w:line="240" w:lineRule="auto"/>
-                              <w:ind w:left="180"/>
-                              <w:rPr>
-                                <w:sz w:val="20"/>
-                                <w:szCs w:val="20"/>
-                              </w:rPr>
-                            </w:pPr>
-                          </w:p>
-                          <w:p>
-                            <w:pPr>
-                              <w:spacing w:after="0"/>
-                              <w:rPr>
-                                <w:sz w:val="26"/>
-                                <w:szCs w:val="26"/>
-                              </w:rPr>
-                            </w:pPr>
-                          </w:p>
-                          <w:p>
-                            <w:pPr>
-                              <w:spacing w:after="0"/>
-                              <w:rPr>
-                                <w:sz w:val="8"/>
-                                <w:szCs w:val="8"/>
-                              </w:rPr>
-                            </w:pPr>
-                          </w:p>
-                          <w:p>
-                            <w:pPr>
-                              <w:spacing w:after="0"/>
-                              <w:rPr>
-                                <w:sz w:val="8"/>
-                                <w:szCs w:val="8"/>
-                              </w:rPr>
-                            </w:pPr>
-                          </w:p>
-                          <w:p>
-                            <w:pPr>
-                              <w:tabs>
-                                <w:tab w:val="left" w:pos="90"/>
-                                <w:tab w:val="right" w:pos="2970"/>
-                              </w:tabs>
-                              <w:spacing w:after="0" w:line="240" w:lineRule="auto"/>
-                              <w:ind w:right="-86"/>
-                              <w:rPr>
-                                <w:sz w:val="16"/>
-                                <w:szCs w:val="16"/>
-                              </w:rPr>
-                            </w:pPr>
-                          </w:p>
-                        </w:txbxContent>
-                      </wps:txbx>
-                      <wps:bodyPr rot="0" vert="horz" wrap="square" lIns="91440" tIns="45720" rIns="91440" bIns="45720" anchor="t" anchorCtr="0">
-                        <a:noAutofit/>
-                      </wps:bodyPr>
-                    </wps:wsp>
-                  </a:graphicData>
-                </a:graphic>
-                <wp14:sizeRelH relativeFrom="margin">
-                  <wp14:pctWidth>0</wp14:pctWidth>
-                </wp14:sizeRelH>
-                <wp14:sizeRelV relativeFrom="margin">
-                  <wp14:pctHeight>0</wp14:pctHeight>
-                </wp14:sizeRelV>
-              </wp:anchor>
-            </w:drawing>
-          </mc:Choice>
-          <mc:Fallback>
-            <w:pict>
-              <v:shape w14:anchorId="3BD58990" id="Text Box 2" o:spid="_x0000_s1087" type="#_x0000_t202" style="position:absolute;margin-left:420.95pt;margin-top:25.95pt;width:168.5pt;height:763.85pt;z-index:-251662336;visibility:visible;mso-wrap-style:square;mso-width-percent:0;mso-height-percent:0;mso-wrap-distance-left:9pt;mso-wrap-distance-top:3.6pt;mso-wrap-distance-right:9pt;mso-wrap-distance-bottom:3.6pt;mso-position-horizontal:absolute;mso-position-horizontal-relative:text;mso-position-vertical:absolute;mso-position-vertical-relative:page;mso-width-percent:0;mso-height-percent:0;mso-width-relative:margin;mso-height-relative:margin;v-text-anchor:top" o:gfxdata="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" filled="f" stroked="f">
-                <v:textbox>
-                  <w:txbxContent>
-                    <w:p>
-                      <w:pPr>
-                        <w:pStyle w:val="ListParagraph"/>
-                        <w:tabs>
-                          <w:tab w:val="left" w:pos="90"/>
-                          <w:tab w:val="right" w:pos="2970"/>
-                        </w:tabs>
-                        <w:spacing w:line="240" w:lineRule="auto"/>
-                        <w:ind w:left="180"/>
-                        <w:rPr>
-                          <w:sz w:val="20"/>
-                          <w:szCs w:val="20"/>
-                        </w:rPr>
-                      </w:pPr>
-                    </w:p>
-                    <w:p>
-                      <w:pPr>
-                        <w:pStyle w:val="ListParagraph"/>
-                        <w:tabs>
-                          <w:tab w:val="left" w:pos="90"/>
-                          <w:tab w:val="right" w:pos="2970"/>
-                        </w:tabs>
-                        <w:spacing w:line="240" w:lineRule="auto"/>
-                        <w:ind w:left="180"/>
-                        <w:rPr>
-                          <w:sz w:val="20"/>
-                          <w:szCs w:val="20"/>
-                        </w:rPr>
-                      </w:pPr>
-                    </w:p>
-                    <w:p>
-                      <w:pPr>
-                        <w:pStyle w:val="ListParagraph"/>
-                        <w:tabs>
-                          <w:tab w:val="left" w:pos="90"/>
-                          <w:tab w:val="right" w:pos="2970"/>
-                        </w:tabs>
-                        <w:spacing w:line="240" w:lineRule="auto"/>
-                        <w:ind w:left="180"/>
-                        <w:rPr>
-                          <w:sz w:val="20"/>
-                          <w:szCs w:val="20"/>
-                        </w:rPr>
-                      </w:pPr>
-                    </w:p>
-                    <w:p>
-                      <w:pPr>
-                        <w:pStyle w:val="ListParagraph"/>
-                        <w:tabs>
-                          <w:tab w:val="left" w:pos="90"/>
-                          <w:tab w:val="right" w:pos="2970"/>
-                        </w:tabs>
-                        <w:spacing w:line="240" w:lineRule="auto"/>
-                        <w:ind w:left="180"/>
-                        <w:rPr>
-                          <w:sz w:val="20"/>
-                          <w:szCs w:val="20"/>
-                        </w:rPr>
-                      </w:pPr>
-                    </w:p>
-                    <w:p>
-                      <w:pPr>
-                        <w:pStyle w:val="ListParagraph"/>
-                        <w:tabs>
-                          <w:tab w:val="left" w:pos="90"/>
-                          <w:tab w:val="right" w:pos="2970"/>
-                        </w:tabs>
-                        <w:spacing w:line="240" w:lineRule="auto"/>
-                        <w:ind w:left="180"/>
-                        <w:rPr>
-                          <w:sz w:val="20"/>
-                          <w:szCs w:val="20"/>
-                        </w:rPr>
-                      </w:pPr>
-                    </w:p>
-                    <w:p>
-                      <w:pPr>
-                        <w:pStyle w:val="ListParagraph"/>
-                        <w:tabs>
-                          <w:tab w:val="left" w:pos="90"/>
-                          <w:tab w:val="right" w:pos="2970"/>
-                        </w:tabs>
-                        <w:spacing w:line="240" w:lineRule="auto"/>
-                        <w:ind w:left="180"/>
-                        <w:rPr>
-                          <w:sz w:val="20"/>
-                          <w:szCs w:val="20"/>
-                        </w:rPr>
-                      </w:pPr>
-                    </w:p>
-                    <w:p>
-                      <w:pPr>
-                        <w:pStyle w:val="ListParagraph"/>
-                        <w:tabs>
-                          <w:tab w:val="left" w:pos="90"/>
-                          <w:tab w:val="right" w:pos="2970"/>
-                        </w:tabs>
-                        <w:spacing w:line="240" w:lineRule="auto"/>
-                        <w:ind w:left="180"/>
-                        <w:rPr>
-                          <w:sz w:val="20"/>
-                          <w:szCs w:val="20"/>
-                        </w:rPr>
-                      </w:pPr>
-                    </w:p>
-                    <w:p>
-                      <w:pPr>
-                        <w:pStyle w:val="ListParagraph"/>
-                        <w:tabs>
-                          <w:tab w:val="left" w:pos="90"/>
-                          <w:tab w:val="right" w:pos="2970"/>
-                        </w:tabs>
-                        <w:spacing w:line="240" w:lineRule="auto"/>
-                        <w:ind w:left="180"/>
-                        <w:rPr>
-                          <w:sz w:val="20"/>
-                          <w:szCs w:val="20"/>
-                        </w:rPr>
-                      </w:pPr>
-                    </w:p>
-                    <w:p>
-                      <w:pPr>
-                        <w:pStyle w:val="ListParagraph"/>
-                        <w:tabs>
-                          <w:tab w:val="left" w:pos="90"/>
-                          <w:tab w:val="right" w:pos="2970"/>
-                        </w:tabs>
-                        <w:spacing w:line="240" w:lineRule="auto"/>
-                        <w:ind w:left="180"/>
-                        <w:rPr>
-                          <w:sz w:val="20"/>
-                          <w:szCs w:val="20"/>
-                        </w:rPr>
-                      </w:pPr>
-                    </w:p>
-                    <w:p>
-                      <w:pPr>
-                        <w:pStyle w:val="ListParagraph"/>
-                        <w:tabs>
-                          <w:tab w:val="left" w:pos="90"/>
-                          <w:tab w:val="right" w:pos="2970"/>
-                        </w:tabs>
-                        <w:spacing w:line="240" w:lineRule="auto"/>
-                        <w:ind w:left="180"/>
-                        <w:rPr>
-                          <w:sz w:val="20"/>
-                          <w:szCs w:val="20"/>
-                        </w:rPr>
-                      </w:pPr>
-                    </w:p>
-                    <w:p>
-                      <w:pPr>
-                        <w:pStyle w:val="ListParagraph"/>
-                        <w:tabs>
-                          <w:tab w:val="left" w:pos="90"/>
-                          <w:tab w:val="right" w:pos="2970"/>
-                        </w:tabs>
-                        <w:spacing w:line="240" w:lineRule="auto"/>
-                        <w:ind w:left="180"/>
-                        <w:rPr>
-                          <w:sz w:val="20"/>
-                          <w:szCs w:val="20"/>
-                        </w:rPr>
-                      </w:pPr>
-                    </w:p>
-                    <w:p>
-                      <w:pPr>
-                        <w:pStyle w:val="ListParagraph"/>
-                        <w:tabs>
-                          <w:tab w:val="left" w:pos="90"/>
-                          <w:tab w:val="right" w:pos="2970"/>
-                        </w:tabs>
-                        <w:spacing w:line="240" w:lineRule="auto"/>
-                        <w:ind w:left="180"/>
-                        <w:rPr>
-                          <w:sz w:val="20"/>
-                          <w:szCs w:val="20"/>
-                        </w:rPr>
-                      </w:pPr>
-                    </w:p>
-                    <w:p>
-                      <w:pPr>
-                        <w:pStyle w:val="ListParagraph"/>
-                        <w:tabs>
-                          <w:tab w:val="left" w:pos="90"/>
-                          <w:tab w:val="right" w:pos="2970"/>
-                        </w:tabs>
-                        <w:spacing w:line="240" w:lineRule="auto"/>
-                        <w:ind w:left="180"/>
-                        <w:rPr>
-                          <w:sz w:val="20"/>
-                          <w:szCs w:val="20"/>
-                        </w:rPr>
-                      </w:pPr>
-                    </w:p>
-                    <w:p>
-                      <w:pPr>
-                        <w:pStyle w:val="ListParagraph"/>
-                        <w:tabs>
-                          <w:tab w:val="left" w:pos="90"/>
-                          <w:tab w:val="right" w:pos="2970"/>
-                        </w:tabs>
-                        <w:spacing w:line="240" w:lineRule="auto"/>
-                        <w:ind w:left="180"/>
-                        <w:rPr>
-                          <w:sz w:val="20"/>
-                          <w:szCs w:val="20"/>
-                        </w:rPr>
-                      </w:pPr>
-                    </w:p>
-                    <w:p>
-                      <w:pPr>
-                        <w:pStyle w:val="ListParagraph"/>
-                        <w:tabs>
-                          <w:tab w:val="left" w:pos="90"/>
-                          <w:tab w:val="right" w:pos="2970"/>
-                        </w:tabs>
-                        <w:spacing w:line="240" w:lineRule="auto"/>
-                        <w:ind w:left="180"/>
-                        <w:rPr>
-                          <w:sz w:val="20"/>
-                          <w:szCs w:val="20"/>
-                        </w:rPr>
-                      </w:pPr>
-                    </w:p>
-                    <w:p>
-                      <w:pPr>
-                        <w:pStyle w:val="ListParagraph"/>
-                        <w:tabs>
-                          <w:tab w:val="left" w:pos="90"/>
-                          <w:tab w:val="right" w:pos="2970"/>
-                        </w:tabs>
-                        <w:spacing w:line="240" w:lineRule="auto"/>
-                        <w:ind w:left="180"/>
-                        <w:rPr>
-                          <w:sz w:val="20"/>
-                          <w:szCs w:val="20"/>
-                        </w:rPr>
-                      </w:pPr>
-                    </w:p>
-                    <w:p>
-                      <w:pPr>
-                        <w:pStyle w:val="ListParagraph"/>
-                        <w:tabs>
-                          <w:tab w:val="left" w:pos="90"/>
-                          <w:tab w:val="right" w:pos="2970"/>
-                        </w:tabs>
-                        <w:spacing w:line="240" w:lineRule="auto"/>
-                        <w:ind w:left="180"/>
-                        <w:rPr>
-                          <w:sz w:val="20"/>
-                          <w:szCs w:val="20"/>
-                        </w:rPr>
-                      </w:pPr>
-                    </w:p>
-                    <w:p>
-                      <w:pPr>
-                        <w:pStyle w:val="ListParagraph"/>
-                        <w:tabs>
-                          <w:tab w:val="left" w:pos="90"/>
-                          <w:tab w:val="right" w:pos="2970"/>
-                        </w:tabs>
-                        <w:spacing w:line="240" w:lineRule="auto"/>
-                        <w:ind w:left="180"/>
-                        <w:rPr>
-                          <w:sz w:val="20"/>
-                          <w:szCs w:val="20"/>
-                        </w:rPr>
-                      </w:pPr>
-                    </w:p>
-                    <w:p>
-                      <w:pPr>
-                        <w:pStyle w:val="ListParagraph"/>
-                        <w:tabs>
-                          <w:tab w:val="left" w:pos="90"/>
-                          <w:tab w:val="right" w:pos="2970"/>
-                        </w:tabs>
-                        <w:spacing w:line="240" w:lineRule="auto"/>
-                        <w:ind w:left="180"/>
-                        <w:rPr>
-                          <w:sz w:val="20"/>
-                          <w:szCs w:val="20"/>
-                        </w:rPr>
-                      </w:pPr>
-                    </w:p>
-                    <w:p>
-                      <w:pPr>
-                        <w:pStyle w:val="ListParagraph"/>
-                        <w:tabs>
-                          <w:tab w:val="left" w:pos="90"/>
-                          <w:tab w:val="right" w:pos="2970"/>
-                        </w:tabs>
-                        <w:spacing w:line="240" w:lineRule="auto"/>
-                        <w:ind w:left="180"/>
-                        <w:rPr>
-                          <w:sz w:val="20"/>
-                          <w:szCs w:val="20"/>
-                        </w:rPr>
-                      </w:pPr>
-                    </w:p>
-                    <w:p>
-                      <w:pPr>
-                        <w:pStyle w:val="ListParagraph"/>
-                        <w:tabs>
-                          <w:tab w:val="left" w:pos="90"/>
-                          <w:tab w:val="right" w:pos="2970"/>
-                        </w:tabs>
-                        <w:spacing w:line="240" w:lineRule="auto"/>
-                        <w:ind w:left="180"/>
-                        <w:rPr>
-                          <w:sz w:val="20"/>
-                          <w:szCs w:val="20"/>
-                        </w:rPr>
-                      </w:pPr>
-                    </w:p>
-                    <w:p>
-                      <w:pPr>
-                        <w:pStyle w:val="ListParagraph"/>
-                        <w:tabs>
-                          <w:tab w:val="left" w:pos="90"/>
-                          <w:tab w:val="right" w:pos="2970"/>
-                        </w:tabs>
-                        <w:spacing w:line="240" w:lineRule="auto"/>
-                        <w:ind w:left="180"/>
-                        <w:rPr>
-                          <w:sz w:val="20"/>
-                          <w:szCs w:val="20"/>
-                        </w:rPr>
-                      </w:pPr>
-                    </w:p>
-                    <w:p>
-                      <w:pPr>
-                        <w:pStyle w:val="ListParagraph"/>
-                        <w:tabs>
-                          <w:tab w:val="left" w:pos="90"/>
-                          <w:tab w:val="right" w:pos="2970"/>
-                        </w:tabs>
-                        <w:spacing w:line="240" w:lineRule="auto"/>
-                        <w:ind w:left="180"/>
-                        <w:rPr>
-                          <w:sz w:val="20"/>
-                          <w:szCs w:val="20"/>
-                        </w:rPr>
-                      </w:pPr>
-                    </w:p>
-                    <w:p>
-                      <w:pPr>
-                        <w:pStyle w:val="ListParagraph"/>
-                        <w:tabs>
-                          <w:tab w:val="left" w:pos="90"/>
-                          <w:tab w:val="right" w:pos="2970"/>
-                        </w:tabs>
-                        <w:spacing w:line="240" w:lineRule="auto"/>
-                        <w:ind w:left="180"/>
-                        <w:rPr>
-                          <w:sz w:val="20"/>
-                          <w:szCs w:val="20"/>
-                        </w:rPr>
-                      </w:pPr>
-                    </w:p>
-                    <w:p>
-                      <w:pPr>
-                        <w:pStyle w:val="ListParagraph"/>
-                        <w:tabs>
-                          <w:tab w:val="left" w:pos="90"/>
-                          <w:tab w:val="right" w:pos="2970"/>
-                        </w:tabs>
-                        <w:spacing w:line="240" w:lineRule="auto"/>
-                        <w:ind w:left="180"/>
-                        <w:rPr>
-                          <w:sz w:val="20"/>
-                          <w:szCs w:val="20"/>
-                        </w:rPr>
-                      </w:pPr>
-                    </w:p>
-                    <w:p>
-                      <w:pPr>
-                        <w:pStyle w:val="ListParagraph"/>
-                        <w:tabs>
-                          <w:tab w:val="left" w:pos="90"/>
-                          <w:tab w:val="right" w:pos="2970"/>
-                        </w:tabs>
-                        <w:spacing w:line="240" w:lineRule="auto"/>
-                        <w:ind w:left="180"/>
-                        <w:rPr>
-                          <w:sz w:val="20"/>
-                          <w:szCs w:val="20"/>
-                        </w:rPr>
-                      </w:pPr>
-                    </w:p>
-                    <w:p>
-                      <w:pPr>
-                        <w:pStyle w:val="ListParagraph"/>
-                        <w:tabs>
-                          <w:tab w:val="left" w:pos="90"/>
-                          <w:tab w:val="right" w:pos="2970"/>
-                        </w:tabs>
-                        <w:spacing w:line="240" w:lineRule="auto"/>
-                        <w:ind w:left="180"/>
-                        <w:rPr>
-                          <w:sz w:val="20"/>
-                          <w:szCs w:val="20"/>
-                        </w:rPr>
-                      </w:pPr>
-                    </w:p>
-                    <w:p>
-                      <w:pPr>
-                        <w:spacing w:after="0"/>
-                        <w:rPr>
-                          <w:sz w:val="26"/>
-                          <w:szCs w:val="26"/>
-                        </w:rPr>
-                      </w:pPr>
-                    </w:p>
-                    <w:p>
-                      <w:pPr>
-                        <w:spacing w:after="0"/>
-                        <w:rPr>
-                          <w:sz w:val="8"/>
-                          <w:szCs w:val="8"/>
-                        </w:rPr>
-                      </w:pPr>
-                    </w:p>
-                    <w:p>
-                      <w:pPr>
-                        <w:spacing w:after="0"/>
-                        <w:rPr>
-                          <w:sz w:val="8"/>
-                          <w:szCs w:val="8"/>
-                        </w:rPr>
-                      </w:pPr>
-                    </w:p>
-                    <w:p>
-                      <w:pPr>
-                        <w:tabs>
-                          <w:tab w:val="left" w:pos="90"/>
-                          <w:tab w:val="right" w:pos="2970"/>
-                        </w:tabs>
-                        <w:spacing w:after="0" w:line="240" w:lineRule="auto"/>
-                        <w:ind w:right="-86"/>
-                        <w:rPr>
-                          <w:sz w:val="16"/>
-                          <w:szCs w:val="16"/>
-                        </w:rPr>
-                      </w:pPr>
-                    </w:p>
-                  </w:txbxContent>
-                </v:textbox>
-                <w10:wrap anchory="page"/>
-              </v:shape>
-            </w:pict>
-          </mc:Fallback>
-        </mc:AlternateContent>
-      </w:r>
       <w:r>
         <w:rPr>
           <w:rStyle w:val="IntenseReference"/>
@@ -13008,7 +12150,7 @@
               </wp:anchor>
             </w:drawing>
           </mc:Choice>
-          <mc:Fallback xmlns:w16du="http://schemas.microsoft.com/office/word/2023/wordml/word16du">
+          <mc:Fallback>
             <w:pict>
               <v:rect w14:anchorId="54CFD021" id="Rectangle 61" o:spid="_x0000_s1026" style="position:absolute;margin-left:0;margin-top:9.35pt;width:50.4pt;height:2.15pt;z-index:251721728;visibility:visible;mso-wrap-style:square;mso-width-percent:0;mso-height-percent:0;mso-wrap-distance-left:9pt;mso-wrap-distance-top:0;mso-wrap-distance-right:9pt;mso-wrap-distance-bottom:0;mso-position-horizontal:absolute;mso-position-horizontal-relative:text;mso-position-vertical:absolute;mso-position-vertical-relative:text;mso-width-percent:0;mso-height-percent:0;mso-width-relative:margin;mso-height-relative:margin;v-text-anchor:middle" o:gfxdata="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" fillcolor="#5b9bd5 [3204]" strokecolor="#1f4d78 [1604]" strokeweight="1pt"/>
             </w:pict>
@@ -13999,7 +13141,7 @@
               </wp:anchor>
             </w:drawing>
           </mc:Choice>
-          <mc:Fallback xmlns:w16du="http://schemas.microsoft.com/office/word/2023/wordml/word16du">
+          <mc:Fallback>
             <w:pict>
               <v:rect w14:anchorId="0EBD19D2" id="Rectangle 328" o:spid="_x0000_s1026" style="position:absolute;margin-left:.1pt;margin-top:8.4pt;width:50.4pt;height:2.15pt;z-index:251646976;visibility:visible;mso-wrap-style:square;mso-width-percent:0;mso-height-percent:0;mso-wrap-distance-left:9pt;mso-wrap-distance-top:0;mso-wrap-distance-right:9pt;mso-wrap-distance-bottom:0;mso-position-horizontal:absolute;mso-position-horizontal-relative:text;mso-position-vertical:absolute;mso-position-vertical-relative:text;mso-width-percent:0;mso-height-percent:0;mso-width-relative:margin;mso-height-relative:margin;v-text-anchor:middle" o:gfxdata="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" fillcolor="#5b9bd5 [3204]" strokecolor="#1f4d78 [1604]" strokeweight="1pt"/>
             </w:pict>
@@ -14219,7 +13361,7 @@
           <w:sz w:val="20"/>
           <w:szCs w:val="20"/>
         </w:rPr>
-        <w:t>2022-03</w:t>
+        <w:t>2021-11</w:t>
       </w:r>
       <w:r>
         <w:rPr>
@@ -14227,7 +13369,7 @@
           <w:szCs w:val="20"/>
         </w:rPr>
         <w:tab/>
-        <w:t>GTC Conference, by NVIDIA</w:t>
+        <w:t>Super Computing (SC) Conference</w:t>
       </w:r>
     </w:p>
     <w:p>
@@ -14247,7 +13389,7 @@
           <w:sz w:val="20"/>
           <w:szCs w:val="20"/>
         </w:rPr>
-        <w:t>2021-11</w:t>
+        <w:t>2021-08</w:t>
       </w:r>
       <w:r>
         <w:rPr>
@@ -14255,7 +13397,30 @@
           <w:szCs w:val="20"/>
         </w:rPr>
         <w:tab/>
-        <w:t>Super Computing (SC) Conference</w:t>
+        <w:t>SCINET Summer Workshop</w:t>
+      </w:r>
+      <w:r>
+        <w:rPr>
+          <w:sz w:val="20"/>
+          <w:szCs w:val="20"/>
+        </w:rPr>
+        <w:t>:</w:t>
+      </w:r>
+      <w:r>
+        <w:rPr>
+          <w:sz w:val="20"/>
+          <w:szCs w:val="20"/>
+        </w:rPr>
+        <w:t xml:space="preserve"> </w:t>
+      </w:r>
+      <w:r>
+        <w:rPr>
+          <w:b/>
+          <w:bCs/>
+          <w:sz w:val="20"/>
+          <w:szCs w:val="20"/>
+        </w:rPr>
+        <w:t>Debugging and Performance Tuning</w:t>
       </w:r>
     </w:p>
     <w:p>
@@ -14275,7 +13440,7 @@
           <w:sz w:val="20"/>
           <w:szCs w:val="20"/>
         </w:rPr>
-        <w:t>2021-11</w:t>
+        <w:t>2021-08</w:t>
       </w:r>
       <w:r>
         <w:rPr>
@@ -14283,7 +13448,7 @@
           <w:szCs w:val="20"/>
         </w:rPr>
         <w:tab/>
-        <w:t>GTC fall Conference, by NVIDIA</w:t>
+        <w:t>Hot Interconnect Conference</w:t>
       </w:r>
     </w:p>
     <w:p>
@@ -14303,7 +13468,7 @@
           <w:sz w:val="20"/>
           <w:szCs w:val="20"/>
         </w:rPr>
-        <w:t>2021-08</w:t>
+        <w:t>2021-07</w:t>
       </w:r>
       <w:r>
         <w:rPr>
@@ -14311,30 +13476,7 @@
           <w:szCs w:val="20"/>
         </w:rPr>
         <w:tab/>
-        <w:t>SCINET Summer Workshop</w:t>
-      </w:r>
-      <w:r>
-        <w:rPr>
-          <w:sz w:val="20"/>
-          <w:szCs w:val="20"/>
-        </w:rPr>
-        <w:t>:</w:t>
-      </w:r>
-      <w:r>
-        <w:rPr>
-          <w:sz w:val="20"/>
-          <w:szCs w:val="20"/>
-        </w:rPr>
-        <w:t xml:space="preserve"> </w:t>
-      </w:r>
-      <w:r>
-        <w:rPr>
-          <w:b/>
-          <w:bCs/>
-          <w:sz w:val="20"/>
-          <w:szCs w:val="20"/>
-        </w:rPr>
-        <w:t>Debugging and Performance Tuning</w:t>
+        <w:t>PUMPS+AI Conference by Barcelona Supercomputing Center</w:t>
       </w:r>
     </w:p>
     <w:p>
@@ -14354,7 +13496,7 @@
           <w:sz w:val="20"/>
           <w:szCs w:val="20"/>
         </w:rPr>
-        <w:t>2021-08</w:t>
+        <w:t>2021-06</w:t>
       </w:r>
       <w:r>
         <w:rPr>
@@ -14362,7 +13504,30 @@
           <w:szCs w:val="20"/>
         </w:rPr>
         <w:tab/>
-        <w:t>Hot Interconnect Conference</w:t>
+        <w:t>SHARCNET HPC Summer Workshop</w:t>
+      </w:r>
+      <w:r>
+        <w:rPr>
+          <w:sz w:val="20"/>
+          <w:szCs w:val="20"/>
+        </w:rPr>
+        <w:t>:</w:t>
+      </w:r>
+      <w:r>
+        <w:rPr>
+          <w:sz w:val="20"/>
+          <w:szCs w:val="20"/>
+        </w:rPr>
+        <w:t xml:space="preserve"> </w:t>
+      </w:r>
+      <w:r>
+        <w:rPr>
+          <w:b/>
+          <w:bCs/>
+          <w:sz w:val="20"/>
+          <w:szCs w:val="20"/>
+        </w:rPr>
+        <w:t>Modern C++ and Parallel Programming</w:t>
       </w:r>
     </w:p>
     <w:p>
@@ -14382,57 +13547,51 @@
           <w:sz w:val="20"/>
           <w:szCs w:val="20"/>
         </w:rPr>
-        <w:t>2021-07</w:t>
-      </w:r>
-      <w:r>
-        <w:rPr>
+        <w:t>2014</w:t>
+      </w:r>
+      <w:r>
+        <w:rPr>
+          <w:sz w:val="20"/>
+          <w:szCs w:val="20"/>
+        </w:rPr>
+        <w:t>-11</w:t>
+      </w:r>
+      <w:r>
+        <w:rPr>
+          <w:i/>
+          <w:iCs/>
           <w:sz w:val="20"/>
           <w:szCs w:val="20"/>
         </w:rPr>
         <w:tab/>
-        <w:t>PUMPS+AI Conference by Barcelona Supercomputing Center</w:t>
-      </w:r>
-    </w:p>
-    <w:p>
-      <w:pPr>
-        <w:tabs>
-          <w:tab w:val="left" w:pos="1170"/>
-        </w:tabs>
-        <w:spacing w:line="240" w:lineRule="auto"/>
-        <w:ind w:right="3150"/>
-        <w:rPr>
-          <w:sz w:val="20"/>
-          <w:szCs w:val="20"/>
-        </w:rPr>
-      </w:pPr>
-      <w:r>
-        <w:rPr>
-          <w:sz w:val="20"/>
-          <w:szCs w:val="20"/>
-        </w:rPr>
-        <w:t>2021-06</w:t>
-      </w:r>
-      <w:r>
-        <w:rPr>
-          <w:sz w:val="20"/>
-          <w:szCs w:val="20"/>
-        </w:rPr>
-        <w:tab/>
-        <w:t>SHARCNET HPC Summer Workshop</w:t>
-      </w:r>
-      <w:r>
-        <w:rPr>
-          <w:sz w:val="20"/>
-          <w:szCs w:val="20"/>
-        </w:rPr>
-        <w:t>:</w:t>
-      </w:r>
-      <w:r>
-        <w:rPr>
-          <w:sz w:val="20"/>
-          <w:szCs w:val="20"/>
-        </w:rPr>
-        <w:t xml:space="preserve"> </w:t>
+      </w:r>
+      <w:r>
+        <w:rPr>
+          <w:sz w:val="20"/>
+          <w:szCs w:val="20"/>
+        </w:rPr>
+        <w:t xml:space="preserve">NVIDIA </w:t>
+      </w:r>
+      <w:r>
+        <w:rPr>
+          <w:sz w:val="20"/>
+          <w:szCs w:val="20"/>
+        </w:rPr>
+        <w:t xml:space="preserve">&amp; </w:t>
+      </w:r>
+      <w:r>
+        <w:rPr>
+          <w:sz w:val="20"/>
+          <w:szCs w:val="20"/>
+        </w:rPr>
+        <w:t>Udacity</w:t>
+      </w:r>
+      <w:r>
+        <w:rPr>
+          <w:sz w:val="20"/>
+          <w:szCs w:val="20"/>
+        </w:rPr>
+        <w:t xml:space="preserve"> Course</w:t>
       </w:r>
       <w:r>
         <w:rPr>
@@ -14441,99 +13600,7 @@
           <w:sz w:val="20"/>
           <w:szCs w:val="20"/>
         </w:rPr>
-        <w:t>Modern C++ and Parallel Programming</w:t>
-      </w:r>
-    </w:p>
-    <w:p>
-      <w:pPr>
-        <w:tabs>
-          <w:tab w:val="left" w:pos="1170"/>
-        </w:tabs>
-        <w:spacing w:line="240" w:lineRule="auto"/>
-        <w:ind w:right="3150"/>
-        <w:rPr>
-          <w:sz w:val="20"/>
-          <w:szCs w:val="20"/>
-        </w:rPr>
-      </w:pPr>
-      <w:r>
-        <w:rPr>
-          <w:sz w:val="20"/>
-          <w:szCs w:val="20"/>
-        </w:rPr>
-        <w:t>2021-04</w:t>
-      </w:r>
-      <w:r>
-        <w:rPr>
-          <w:sz w:val="20"/>
-          <w:szCs w:val="20"/>
-        </w:rPr>
-        <w:tab/>
-        <w:t>GTC Conference, by NVIDIA</w:t>
-      </w:r>
-    </w:p>
-    <w:p>
-      <w:pPr>
-        <w:tabs>
-          <w:tab w:val="left" w:pos="1170"/>
-        </w:tabs>
-        <w:spacing w:line="240" w:lineRule="auto"/>
-        <w:ind w:right="3150"/>
-        <w:rPr>
-          <w:sz w:val="20"/>
-          <w:szCs w:val="20"/>
-        </w:rPr>
-      </w:pPr>
-      <w:r>
-        <w:rPr>
-          <w:sz w:val="20"/>
-          <w:szCs w:val="20"/>
-        </w:rPr>
-        <w:t>2014</w:t>
-      </w:r>
-      <w:r>
-        <w:rPr>
-          <w:sz w:val="20"/>
-          <w:szCs w:val="20"/>
-        </w:rPr>
-        <w:t>-11</w:t>
-      </w:r>
-      <w:r>
-        <w:rPr>
-          <w:i/>
-          <w:iCs/>
-          <w:sz w:val="20"/>
-          <w:szCs w:val="20"/>
-        </w:rPr>
-        <w:tab/>
-      </w:r>
-      <w:r>
-        <w:rPr>
-          <w:sz w:val="20"/>
-          <w:szCs w:val="20"/>
-        </w:rPr>
-        <w:t xml:space="preserve">NVIDIA </w:t>
-      </w:r>
-      <w:r>
-        <w:rPr>
-          <w:sz w:val="20"/>
-          <w:szCs w:val="20"/>
-        </w:rPr>
-        <w:t xml:space="preserve">&amp; </w:t>
-      </w:r>
-      <w:r>
-        <w:rPr>
-          <w:sz w:val="20"/>
-          <w:szCs w:val="20"/>
-        </w:rPr>
-        <w:t>Udacity</w:t>
-      </w:r>
-      <w:r>
-        <w:rPr>
-          <w:sz w:val="20"/>
-          <w:szCs w:val="20"/>
-        </w:rPr>
-        <w:t xml:space="preserve"> Course</w:t>
+        <w:t xml:space="preserve">: </w:t>
       </w:r>
       <w:r>
         <w:rPr>
@@ -14542,7 +13609,7 @@
           <w:sz w:val="20"/>
           <w:szCs w:val="20"/>
         </w:rPr>
-        <w:t xml:space="preserve">: </w:t>
+        <w:t>Intro to Parallel Programming with GPU</w:t>
       </w:r>
       <w:r>
         <w:rPr>
@@ -14551,31 +13618,8 @@
           <w:sz w:val="20"/>
           <w:szCs w:val="20"/>
         </w:rPr>
-        <w:t>Intro to Parallel Programming with GPU</w:t>
-      </w:r>
-      <w:r>
-        <w:rPr>
-          <w:b/>
-          <w:bCs/>
-          <w:sz w:val="20"/>
-          <w:szCs w:val="20"/>
-        </w:rPr>
         <w:t>s</w:t>
       </w:r>
-    </w:p>
-    <w:p>
-      <w:pPr>
-        <w:tabs>
-          <w:tab w:val="left" w:pos="0"/>
-          <w:tab w:val="left" w:pos="1170"/>
-        </w:tabs>
-        <w:spacing w:before="240" w:line="200" w:lineRule="exact"/>
-        <w:ind w:right="3150"/>
-        <w:rPr>
-          <w:sz w:val="20"/>
-          <w:szCs w:val="20"/>
-        </w:rPr>
-      </w:pPr>
     </w:p>
     <w:sectPr>
       <w:pgSz w:w="12240" w:h="15840"/>
@@ -14588,7 +13632,7 @@
 </file>
 
 <file path=word/endnotes.xml><?xml version="1.0" encoding="utf-8"?>
-<w:endnotes xmlns:wpc="http://schemas.microsoft.com/office/word/2010/wordprocessingCanvas" xmlns:cx="http://schemas.microsoft.com/office/drawing/2014/chartex" xmlns:cx1="http://schemas.microsoft.com/office/drawing/2015/9/8/chartex" xmlns:cx2="http://schemas.microsoft.com/office/drawing/2015/10/21/chartex" xmlns:cx3="http://schemas.microsoft.com/office/drawing/2016/5/9/chartex" xmlns:cx4="http://schemas.microsoft.com/office/drawing/2016/5/10/chartex" xmlns:cx5="http://schemas.microsoft.com/office/drawing/2016/5/11/chartex" xmlns:cx6="http://schemas.microsoft.com/office/drawing/2016/5/12/chartex" xmlns:cx7="http://schemas.microsoft.com/office/drawing/2016/5/13/chartex" xmlns:cx8="http://schemas.microsoft.com/office/drawing/2016/5/14/chartex" xmlns:mc="http://schemas.openxmlformats.org/markup-compatibility/2006" xmlns:aink="http://schemas.microsoft.com/office/drawing/2016/ink" xmlns:am3d="http://schemas.microsoft.com/office/drawing/2017/model3d" xmlns:o="urn:schemas-microsoft-com:office:office" xmlns:oel="http://schemas.microsoft.com/office/2019/extlst" xmlns:r="http://schemas.openxmlformats.org/officeDocument/2006/relationships" xmlns:m="http://schemas.openxmlformats.org/officeDocument/2006/math" xmlns:v="urn:schemas-microsoft-com:vml" xmlns:wp14="http://schemas.microsoft.com/office/word/2010/wordprocessingDrawing" xmlns:wp="http://schemas.openxmlformats.org/drawingml/2006/wordprocessingDrawing" xmlns:w10="urn:schemas-microsoft-com:office:word" xmlns:w="http://schemas.openxmlformats.org/wordprocessingml/2006/main" xmlns:w14="http://schemas.microsoft.com/office/word/2010/wordml" xmlns:w15="http://schemas.microsoft.com/office/word/2012/wordml" xmlns:w16cex="http://schemas.microsoft.com/office/word/2018/wordml/cex" xmlns:w16cid="http://schemas.microsoft.com/office/word/2016/wordml/cid" xmlns:w16="http://schemas.microsoft.com/office/word/2018/wordml" xmlns:w16sdtdh="http://schemas.microsoft.com/office/word/2020/wordml/sdtdatahash" xmlns:w16se="http://schemas.microsoft.com/office/word/2015/wordml/symex" xmlns:wpg="http://schemas.microsoft.com/office/word/2010/wordprocessingGroup" xmlns:wpi="http://schemas.microsoft.com/office/word/2010/wordprocessingInk" xmlns:wne="http://schemas.microsoft.com/office/word/2006/wordml" xmlns:wps="http://schemas.microsoft.com/office/word/2010/wordprocessingShape" mc:Ignorable="w14 w15 w16se w16cid w16 w16cex w16sdtdh wp14">
+<w:endnotes xmlns:wpc="http://schemas.microsoft.com/office/word/2010/wordprocessingCanvas" xmlns:cx="http://schemas.microsoft.com/office/drawing/2014/chartex" xmlns:cx1="http://schemas.microsoft.com/office/drawing/2015/9/8/chartex" xmlns:cx2="http://schemas.microsoft.com/office/drawing/2015/10/21/chartex" xmlns:cx3="http://schemas.microsoft.com/office/drawing/2016/5/9/chartex" xmlns:cx4="http://schemas.microsoft.com/office/drawing/2016/5/10/chartex" xmlns:cx5="http://schemas.microsoft.com/office/drawing/2016/5/11/chartex" xmlns:cx6="http://schemas.microsoft.com/office/drawing/2016/5/12/chartex" xmlns:cx7="http://schemas.microsoft.com/office/drawing/2016/5/13/chartex" xmlns:cx8="http://schemas.microsoft.com/office/drawing/2016/5/14/chartex" xmlns:mc="http://schemas.openxmlformats.org/markup-compatibility/2006" xmlns:aink="http://schemas.microsoft.com/office/drawing/2016/ink" xmlns:am3d="http://schemas.microsoft.com/office/drawing/2017/model3d" xmlns:o="urn:schemas-microsoft-com:office:office" xmlns:oel="http://schemas.microsoft.com/office/2019/extlst" xmlns:r="http://schemas.openxmlformats.org/officeDocument/2006/relationships" xmlns:m="http://schemas.openxmlformats.org/officeDocument/2006/math" xmlns:v="urn:schemas-microsoft-com:vml" xmlns:wp14="http://schemas.microsoft.com/office/word/2010/wordprocessingDrawing" xmlns:wp="http://schemas.openxmlformats.org/drawingml/2006/wordprocessingDrawing" xmlns:w10="urn:schemas-microsoft-com:office:word" xmlns:w="http://schemas.openxmlformats.org/wordprocessingml/2006/main" xmlns:w14="http://schemas.microsoft.com/office/word/2010/wordml" xmlns:w15="http://schemas.microsoft.com/office/word/2012/wordml" xmlns:w16cex="http://schemas.microsoft.com/office/word/2018/wordml/cex" xmlns:w16cid="http://schemas.microsoft.com/office/word/2016/wordml/cid" xmlns:w16="http://schemas.microsoft.com/office/word/2018/wordml" xmlns:w16du="http://schemas.microsoft.com/office/word/2023/wordml/word16du" xmlns:w16sdtdh="http://schemas.microsoft.com/office/word/2020/wordml/sdtdatahash" xmlns:w16se="http://schemas.microsoft.com/office/word/2015/wordml/symex" xmlns:wpg="http://schemas.microsoft.com/office/word/2010/wordprocessingGroup" xmlns:wpi="http://schemas.microsoft.com/office/word/2010/wordprocessingInk" xmlns:wne="http://schemas.microsoft.com/office/word/2006/wordml" xmlns:wps="http://schemas.microsoft.com/office/word/2010/wordprocessingShape" mc:Ignorable="w14 w15 w16se w16cid w16 w16cex w16sdtdh w16du wp14">
   <w:endnote w:type="separator" w:id="-1">
     <w:p>
       <w:pPr>
@@ -14613,7 +13657,7 @@
 </file>
 
 <file path=word/footnotes.xml><?xml version="1.0" encoding="utf-8"?>
-<w:footnotes xmlns:wpc="http://schemas.microsoft.com/office/word/2010/wordprocessingCanvas" xmlns:cx="http://schemas.microsoft.com/office/drawing/2014/chartex" xmlns:cx1="http://schemas.microsoft.com/office/drawing/2015/9/8/chartex" xmlns:cx2="http://schemas.microsoft.com/office/drawing/2015/10/21/chartex" xmlns:cx3="http://schemas.microsoft.com/office/drawing/2016/5/9/chartex" xmlns:cx4="http://schemas.microsoft.com/office/drawing/2016/5/10/chartex" xmlns:cx5="http://schemas.microsoft.com/office/drawing/2016/5/11/chartex" xmlns:cx6="http://schemas.microsoft.com/office/drawing/2016/5/12/chartex" xmlns:cx7="http://schemas.microsoft.com/office/drawing/2016/5/13/chartex" xmlns:cx8="http://schemas.microsoft.com/office/drawing/2016/5/14/chartex" xmlns:mc="http://schemas.openxmlformats.org/markup-compatibility/2006" xmlns:aink="http://schemas.microsoft.com/office/drawing/2016/ink" xmlns:am3d="http://schemas.microsoft.com/office/drawing/2017/model3d" xmlns:o="urn:schemas-microsoft-com:office:office" xmlns:oel="http://schemas.microsoft.com/office/2019/extlst" xmlns:r="http://schemas.openxmlformats.org/officeDocument/2006/relationships" xmlns:m="http://schemas.openxmlformats.org/officeDocument/2006/math" xmlns:v="urn:schemas-microsoft-com:vml" xmlns:wp14="http://schemas.microsoft.com/office/word/2010/wordprocessingDrawing" xmlns:wp="http://schemas.openxmlformats.org/drawingml/2006/wordprocessingDrawing" xmlns:w10="urn:schemas-microsoft-com:office:word" xmlns:w="http://schemas.openxmlformats.org/wordprocessingml/2006/main" xmlns:w14="http://schemas.microsoft.com/office/word/2010/wordml" xmlns:w15="http://schemas.microsoft.com/office/word/2012/wordml" xmlns:w16cex="http://schemas.microsoft.com/office/word/2018/wordml/cex" xmlns:w16cid="http://schemas.microsoft.com/office/word/2016/wordml/cid" xmlns:w16="http://schemas.microsoft.com/office/word/2018/wordml" xmlns:w16sdtdh="http://schemas.microsoft.com/office/word/2020/wordml/sdtdatahash" xmlns:w16se="http://schemas.microsoft.com/office/word/2015/wordml/symex" xmlns:wpg="http://schemas.microsoft.com/office/word/2010/wordprocessingGroup" xmlns:wpi="http://schemas.microsoft.com/office/word/2010/wordprocessingInk" xmlns:wne="http://schemas.microsoft.com/office/word/2006/wordml" xmlns:wps="http://schemas.microsoft.com/office/word/2010/wordprocessingShape" mc:Ignorable="w14 w15 w16se w16cid w16 w16cex w16sdtdh wp14">
+<w:footnotes xmlns:wpc="http://schemas.microsoft.com/office/word/2010/wordprocessingCanvas" xmlns:cx="http://schemas.microsoft.com/office/drawing/2014/chartex" xmlns:cx1="http://schemas.microsoft.com/office/drawing/2015/9/8/chartex" xmlns:cx2="http://schemas.microsoft.com/office/drawing/2015/10/21/chartex" xmlns:cx3="http://schemas.microsoft.com/office/drawing/2016/5/9/chartex" xmlns:cx4="http://schemas.microsoft.com/office/drawing/2016/5/10/chartex" xmlns:cx5="http://schemas.microsoft.com/office/drawing/2016/5/11/chartex" xmlns:cx6="http://schemas.microsoft.com/office/drawing/2016/5/12/chartex" xmlns:cx7="http://schemas.microsoft.com/office/drawing/2016/5/13/chartex" xmlns:cx8="http://schemas.microsoft.com/office/drawing/2016/5/14/chartex" xmlns:mc="http://schemas.openxmlformats.org/markup-compatibility/2006" xmlns:aink="http://schemas.microsoft.com/office/drawing/2016/ink" xmlns:am3d="http://schemas.microsoft.com/office/drawing/2017/model3d" xmlns:o="urn:schemas-microsoft-com:office:office" xmlns:oel="http://schemas.microsoft.com/office/2019/extlst" xmlns:r="http://schemas.openxmlformats.org/officeDocument/2006/relationships" xmlns:m="http://schemas.openxmlformats.org/officeDocument/2006/math" xmlns:v="urn:schemas-microsoft-com:vml" xmlns:wp14="http://schemas.microsoft.com/office/word/2010/wordprocessingDrawing" xmlns:wp="http://schemas.openxmlformats.org/drawingml/2006/wordprocessingDrawing" xmlns:w10="urn:schemas-microsoft-com:office:word" xmlns:w="http://schemas.openxmlformats.org/wordprocessingml/2006/main" xmlns:w14="http://schemas.microsoft.com/office/word/2010/wordml" xmlns:w15="http://schemas.microsoft.com/office/word/2012/wordml" xmlns:w16cex="http://schemas.microsoft.com/office/word/2018/wordml/cex" xmlns:w16cid="http://schemas.microsoft.com/office/word/2016/wordml/cid" xmlns:w16="http://schemas.microsoft.com/office/word/2018/wordml" xmlns:w16du="http://schemas.microsoft.com/office/word/2023/wordml/word16du" xmlns:w16sdtdh="http://schemas.microsoft.com/office/word/2020/wordml/sdtdatahash" xmlns:w16se="http://schemas.microsoft.com/office/word/2015/wordml/symex" xmlns:wpg="http://schemas.microsoft.com/office/word/2010/wordprocessingGroup" xmlns:wpi="http://schemas.microsoft.com/office/word/2010/wordprocessingInk" xmlns:wne="http://schemas.microsoft.com/office/word/2006/wordml" xmlns:wps="http://schemas.microsoft.com/office/word/2010/wordprocessingShape" mc:Ignorable="w14 w15 w16se w16cid w16 w16cex w16sdtdh w16du wp14">
   <w:footnote w:type="separator" w:id="-1">
     <w:p>
       <w:pPr>
@@ -14638,7 +13682,7 @@
 </file>
 
 <file path=word/numbering.xml><?xml version="1.0" encoding="utf-8"?>
-<w:numbering xmlns:wpc="http://schemas.microsoft.com/office/word/2010/wordprocessingCanvas" xmlns:cx="http://schemas.microsoft.com/office/drawing/2014/chartex" xmlns:cx1="http://schemas.microsoft.com/office/drawing/2015/9/8/chartex" xmlns:cx2="http://schemas.microsoft.com/office/drawing/2015/10/21/chartex" xmlns:cx3="http://schemas.microsoft.com/office/drawing/2016/5/9/chartex" xmlns:cx4="http://schemas.microsoft.com/office/drawing/2016/5/10/chartex" xmlns:cx5="http://schemas.microsoft.com/office/drawing/2016/5/11/chartex" xmlns:cx6="http://schemas.microsoft.com/office/drawing/2016/5/12/chartex" xmlns:cx7="http://schemas.microsoft.com/office/drawing/2016/5/13/chartex" xmlns:cx8="http://schemas.microsoft.com/office/drawing/2016/5/14/chartex" xmlns:mc="http://schemas.openxmlformats.org/markup-compatibility/2006" xmlns:aink="http://schemas.microsoft.com/office/drawing/2016/ink" xmlns:am3d="http://schemas.microsoft.com/office/drawing/2017/model3d" xmlns:o="urn:schemas-microsoft-com:office:office" xmlns:oel="http://schemas.microsoft.com/office/2019/extlst" xmlns:r="http://schemas.openxmlformats.org/officeDocument/2006/relationships" xmlns:m="http://schemas.openxmlformats.org/officeDocument/2006/math" xmlns:v="urn:schemas-microsoft-com:vml" xmlns:wp14="http://schemas.microsoft.com/office/word/2010/wordprocessingDrawing" xmlns:wp="http://schemas.openxmlformats.org/drawingml/2006/wordprocessingDrawing" xmlns:w10="urn:schemas-microsoft-com:office:word" xmlns:w="http://schemas.openxmlformats.org/wordprocessingml/2006/main" xmlns:w14="http://schemas.microsoft.com/office/word/2010/wordml" xmlns:w15="http://schemas.microsoft.com/office/word/2012/wordml" xmlns:w16cex="http://schemas.microsoft.com/office/word/2018/wordml/cex" xmlns:w16cid="http://schemas.microsoft.com/office/word/2016/wordml/cid" xmlns:w16="http://schemas.microsoft.com/office/word/2018/wordml" xmlns:w16sdtdh="http://schemas.microsoft.com/office/word/2020/wordml/sdtdatahash" xmlns:w16se="http://schemas.microsoft.com/office/word/2015/wordml/symex" xmlns:wpg="http://schemas.microsoft.com/office/word/2010/wordprocessingGroup" xmlns:wpi="http://schemas.microsoft.com/office/word/2010/wordprocessingInk" xmlns:wne="http://schemas.microsoft.com/office/word/2006/wordml" xmlns:wps="http://schemas.microsoft.com/office/word/2010/wordprocessingShape" mc:Ignorable="w14 w15 w16se w16cid w16 w16cex w16sdtdh wp14">
+<w:numbering xmlns:wpc="http://schemas.microsoft.com/office/word/2010/wordprocessingCanvas" xmlns:cx="http://schemas.microsoft.com/office/drawing/2014/chartex" xmlns:cx1="http://schemas.microsoft.com/office/drawing/2015/9/8/chartex" xmlns:cx2="http://schemas.microsoft.com/office/drawing/2015/10/21/chartex" xmlns:cx3="http://schemas.microsoft.com/office/drawing/2016/5/9/chartex" xmlns:cx4="http://schemas.microsoft.com/office/drawing/2016/5/10/chartex" xmlns:cx5="http://schemas.microsoft.com/office/drawing/2016/5/11/chartex" xmlns:cx6="http://schemas.microsoft.com/office/drawing/2016/5/12/chartex" xmlns:cx7="http://schemas.microsoft.com/office/drawing/2016/5/13/chartex" xmlns:cx8="http://schemas.microsoft.com/office/drawing/2016/5/14/chartex" xmlns:mc="http://schemas.openxmlformats.org/markup-compatibility/2006" xmlns:aink="http://schemas.microsoft.com/office/drawing/2016/ink" xmlns:am3d="http://schemas.microsoft.com/office/drawing/2017/model3d" xmlns:o="urn:schemas-microsoft-com:office:office" xmlns:oel="http://schemas.microsoft.com/office/2019/extlst" xmlns:r="http://schemas.openxmlformats.org/officeDocument/2006/relationships" xmlns:m="http://schemas.openxmlformats.org/officeDocument/2006/math" xmlns:v="urn:schemas-microsoft-com:vml" xmlns:wp14="http://schemas.microsoft.com/office/word/2010/wordprocessingDrawing" xmlns:wp="http://schemas.openxmlformats.org/drawingml/2006/wordprocessingDrawing" xmlns:w10="urn:schemas-microsoft-com:office:word" xmlns:w="http://schemas.openxmlformats.org/wordprocessingml/2006/main" xmlns:w14="http://schemas.microsoft.com/office/word/2010/wordml" xmlns:w15="http://schemas.microsoft.com/office/word/2012/wordml" xmlns:w16cex="http://schemas.microsoft.com/office/word/2018/wordml/cex" xmlns:w16cid="http://schemas.microsoft.com/office/word/2016/wordml/cid" xmlns:w16="http://schemas.microsoft.com/office/word/2018/wordml" xmlns:w16du="http://schemas.microsoft.com/office/word/2023/wordml/word16du" xmlns:w16sdtdh="http://schemas.microsoft.com/office/word/2020/wordml/sdtdatahash" xmlns:w16se="http://schemas.microsoft.com/office/word/2015/wordml/symex" xmlns:wpg="http://schemas.microsoft.com/office/word/2010/wordprocessingGroup" xmlns:wpi="http://schemas.microsoft.com/office/word/2010/wordprocessingInk" xmlns:wne="http://schemas.microsoft.com/office/word/2006/wordml" xmlns:wps="http://schemas.microsoft.com/office/word/2010/wordprocessingShape" mc:Ignorable="w14 w15 w16se w16cid w16 w16cex w16sdtdh w16du wp14">
   <w:abstractNum w:abstractNumId="0" w15:restartNumberingAfterBreak="0">
     <w:nsid w:val="09E67950"/>
     <w:multiLevelType w:val="hybridMultilevel"/>
@@ -15871,7 +14915,7 @@
 </file>
 
 <file path=word/styles.xml><?xml version="1.0" encoding="utf-8"?>
-<w:styles xmlns:mc="http://schemas.openxmlformats.org/markup-compatibility/2006" xmlns:r="http://schemas.openxmlformats.org/officeDocument/2006/relationships" xmlns:w="http://schemas.openxmlformats.org/wordprocessingml/2006/main" xmlns:w14="http://schemas.microsoft.com/office/word/2010/wordml" xmlns:w15="http://schemas.microsoft.com/office/word/2012/wordml" xmlns:w16cex="http://schemas.microsoft.com/office/word/2018/wordml/cex" xmlns:w16cid="http://schemas.microsoft.com/office/word/2016/wordml/cid" xmlns:w16="http://schemas.microsoft.com/office/word/2018/wordml" xmlns:w16sdtdh="http://schemas.microsoft.com/office/word/2020/wordml/sdtdatahash" xmlns:w16se="http://schemas.microsoft.com/office/word/2015/wordml/symex" mc:Ignorable="w14 w15 w16se w16cid w16 w16cex w16sdtdh">
+<w:styles xmlns:mc="http://schemas.openxmlformats.org/markup-compatibility/2006" xmlns:r="http://schemas.openxmlformats.org/officeDocument/2006/relationships" xmlns:w="http://schemas.openxmlformats.org/wordprocessingml/2006/main" xmlns:w14="http://schemas.microsoft.com/office/word/2010/wordml" xmlns:w15="http://schemas.microsoft.com/office/word/2012/wordml" xmlns:w16cex="http://schemas.microsoft.com/office/word/2018/wordml/cex" xmlns:w16cid="http://schemas.microsoft.com/office/word/2016/wordml/cid" xmlns:w16="http://schemas.microsoft.com/office/word/2018/wordml" xmlns:w16du="http://schemas.microsoft.com/office/word/2023/wordml/word16du" xmlns:w16sdtdh="http://schemas.microsoft.com/office/word/2020/wordml/sdtdatahash" xmlns:w16se="http://schemas.microsoft.com/office/word/2015/wordml/symex" mc:Ignorable="w14 w15 w16se w16cid w16 w16cex w16sdtdh w16du">
   <w:docDefaults>
     <w:rPrDefault>
       <w:rPr>
@@ -16273,6 +15317,7 @@
   <w:style w:type="character" w:default="1" w:styleId="DefaultParagraphFont">
     <w:name w:val="Default Paragraph Font"/>
     <w:uiPriority w:val="1"/>
+    <w:semiHidden/>
     <w:unhideWhenUsed/>
   </w:style>
   <w:style w:type="table" w:default="1" w:styleId="TableNormal">

</xml_diff>